<commit_message>
updated MPI Prog section
</commit_message>
<xml_diff>
--- a/Project_Update.docx
+++ b/Project_Update.docx
@@ -1,6 +1,6 @@
 
 <file path=word/document.xml><?xml version="1.0" encoding="utf-8"?>
-<w:document xmlns:wpc="http://schemas.microsoft.com/office/word/2010/wordprocessingCanvas" xmlns:mc="http://schemas.openxmlformats.org/markup-compatibility/2006" xmlns:o="urn:schemas-microsoft-com:office:office" xmlns:r="http://schemas.openxmlformats.org/officeDocument/2006/relationships" xmlns:m="http://schemas.openxmlformats.org/officeDocument/2006/math" xmlns:v="urn:schemas-microsoft-com:vml" xmlns:wp14="http://schemas.microsoft.com/office/word/2010/wordprocessingDrawing" xmlns:wp="http://schemas.openxmlformats.org/drawingml/2006/wordprocessingDrawing" xmlns:w10="urn:schemas-microsoft-com:office:word" xmlns:w="http://schemas.openxmlformats.org/wordprocessingml/2006/main" xmlns:w14="http://schemas.microsoft.com/office/word/2010/wordml" xmlns:wpg="http://schemas.microsoft.com/office/word/2010/wordprocessingGroup" xmlns:wpi="http://schemas.microsoft.com/office/word/2010/wordprocessingInk" xmlns:wne="http://schemas.microsoft.com/office/word/2006/wordml" xmlns:wps="http://schemas.microsoft.com/office/word/2010/wordprocessingShape" mc:Ignorable="w14 wp14">
+<w:document xmlns:wpc="http://schemas.microsoft.com/office/word/2010/wordprocessingCanvas" xmlns:mc="http://schemas.openxmlformats.org/markup-compatibility/2006" xmlns:o="urn:schemas-microsoft-com:office:office" xmlns:r="http://schemas.openxmlformats.org/officeDocument/2006/relationships" xmlns:m="http://schemas.openxmlformats.org/officeDocument/2006/math" xmlns:v="urn:schemas-microsoft-com:vml" xmlns:wp14="http://schemas.microsoft.com/office/word/2010/wordprocessingDrawing" xmlns:wp="http://schemas.openxmlformats.org/drawingml/2006/wordprocessingDrawing" xmlns:w10="urn:schemas-microsoft-com:office:word" xmlns:w="http://schemas.openxmlformats.org/wordprocessingml/2006/main" xmlns:w14="http://schemas.microsoft.com/office/word/2010/wordml" xmlns:w15="http://schemas.microsoft.com/office/word/2012/wordml" xmlns:wpg="http://schemas.microsoft.com/office/word/2010/wordprocessingGroup" xmlns:wpi="http://schemas.microsoft.com/office/word/2010/wordprocessingInk" xmlns:wne="http://schemas.microsoft.com/office/word/2006/wordml" xmlns:wps="http://schemas.microsoft.com/office/word/2010/wordprocessingShape" mc:Ignorable="w14 w15 wp14">
   <w:body>
     <w:p>
       <w:pPr>
@@ -112,7 +112,7 @@
                             <a:avLst/>
                           </a:prstGeom>
                           <a:blipFill rotWithShape="1">
-                            <a:blip r:embed="rId9"/>
+                            <a:blip r:embed="rId8"/>
                             <a:srcRect/>
                             <a:stretch>
                               <a:fillRect/>
@@ -132,15 +132,15 @@
               </wp:anchor>
             </w:drawing>
           </mc:Choice>
-          <mc:Fallback xmlns:w15="http://schemas.microsoft.com/office/word/2012/wordml">
+          <mc:Fallback>
             <w:pict>
-              <v:group w14:anchorId="252070D3" id="officeArt object" o:spid="_x0000_s1026" style="position:absolute;margin-left:18pt;margin-top:18.2pt;width:8in;height:95.7pt;z-index:251661312;mso-wrap-distance-left:12pt;mso-wrap-distance-top:12pt;mso-wrap-distance-right:12pt;mso-wrap-distance-bottom:12pt;mso-position-horizontal-relative:page;mso-position-vertical-relative:page" coordsize="73152,12153" o:gfxdata="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">
+              <v:group w14:anchorId="6D2BAA7C" id="officeArt object" o:spid="_x0000_s1026" style="position:absolute;margin-left:18pt;margin-top:18.2pt;width:8in;height:95.7pt;z-index:251661312;mso-wrap-distance-left:12pt;mso-wrap-distance-top:12pt;mso-wrap-distance-right:12pt;mso-wrap-distance-bottom:12pt;mso-position-horizontal-relative:page;mso-position-vertical-relative:page" coordsize="73152,12153" o:gfxdata="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">
                 <v:shape id="Shape 1073741825" o:spid="_x0000_s1027" style="position:absolute;width:73152;height:11296;visibility:visible;mso-wrap-style:square;v-text-anchor:top" coordsize="21600,21600" o:gfxdata="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" path="m,l21600,r,21600l10691,14024,,20872,,xe" fillcolor="#4f81bd" stroked="f" strokeweight="1pt">
                   <v:stroke miterlimit="4" joinstyle="miter"/>
                   <v:path arrowok="t" o:extrusionok="f" o:connecttype="custom" o:connectlocs="3657601,564833;3657601,564833;3657601,564833;3657601,564833" o:connectangles="0,90,180,270"/>
                 </v:shape>
                 <v:rect id="Shape 1073741826" o:spid="_x0000_s1028" style="position:absolute;width:73152;height:12153;visibility:visible;mso-wrap-style:square;v-text-anchor:top" o:gfxdata="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" stroked="f" strokeweight="1pt">
-                  <v:fill r:id="rId10" o:title="" recolor="t" rotate="t" type="frame"/>
+                  <v:fill r:id="rId9" o:title="" recolor="t" rotate="t" type="frame"/>
                   <v:stroke miterlimit="4"/>
                 </v:rect>
                 <w10:wrap type="topAndBottom" anchorx="page" anchory="page"/>
@@ -225,51 +225,7 @@
                                 <w:szCs w:val="24"/>
                                 <w:u w:color="595959"/>
                               </w:rPr>
-                              <w:t xml:space="preserve">Jasmine Brewer, Samuel Elliott, Matthew Gross, </w:t>
-                            </w:r>
-                            <w:proofErr w:type="spellStart"/>
-                            <w:r>
-                              <w:rPr>
-                                <w:rFonts w:ascii="Times New Roman"/>
-                                <w:color w:val="595959"/>
-                                <w:sz w:val="24"/>
-                                <w:szCs w:val="24"/>
-                                <w:u w:color="595959"/>
-                              </w:rPr>
-                              <w:t>Aniq</w:t>
-                            </w:r>
-                            <w:proofErr w:type="spellEnd"/>
-                            <w:r>
-                              <w:rPr>
-                                <w:rFonts w:ascii="Times New Roman"/>
-                                <w:color w:val="595959"/>
-                                <w:sz w:val="24"/>
-                                <w:szCs w:val="24"/>
-                                <w:u w:color="595959"/>
-                              </w:rPr>
-                              <w:t xml:space="preserve"> </w:t>
-                            </w:r>
-                            <w:proofErr w:type="spellStart"/>
-                            <w:r>
-                              <w:rPr>
-                                <w:rFonts w:ascii="Times New Roman"/>
-                                <w:color w:val="595959"/>
-                                <w:sz w:val="24"/>
-                                <w:szCs w:val="24"/>
-                                <w:u w:color="595959"/>
-                              </w:rPr>
-                              <w:t>Shahid</w:t>
-                            </w:r>
-                            <w:proofErr w:type="spellEnd"/>
-                            <w:r>
-                              <w:rPr>
-                                <w:rFonts w:ascii="Times New Roman"/>
-                                <w:color w:val="595959"/>
-                                <w:sz w:val="24"/>
-                                <w:szCs w:val="24"/>
-                                <w:u w:color="595959"/>
-                              </w:rPr>
-                              <w:t>, &amp; Li-yin Young</w:t>
+                              <w:t>Jasmine Brewer, Samuel Elliott, Matthew Gross, Aniq Shahid, &amp; Li-yin Young</w:t>
                             </w:r>
                           </w:p>
                         </w:txbxContent>
@@ -784,22 +740,216 @@
         <w:rPr>
           <w:rFonts w:ascii="Trebuchet MS" w:hAnsi="Trebuchet MS"/>
         </w:rPr>
-        <w:t xml:space="preserve">have thought about domain decomposition and </w:t>
+        <w:t>have thought about domain decomposition and Aniq will talk about that.</w:t>
+      </w:r>
+    </w:p>
+    <w:p>
+      <w:pPr>
+        <w:pStyle w:val="ListParagraph"/>
+        <w:spacing w:before="240"/>
+        <w:rPr>
+          <w:rFonts w:ascii="Trebuchet MS" w:hAnsi="Trebuchet MS"/>
+          <w:bCs/>
+        </w:rPr>
+      </w:pPr>
+      <w:r>
+        <w:rPr>
+          <w:rFonts w:ascii="Trebuchet MS" w:hAnsi="Trebuchet MS"/>
+          <w:bCs/>
+        </w:rPr>
+        <w:t>MPI Implementation for 2D code is roughly half-way completed, but needs extensive testing. We have been able to accomplish the following so far:</w:t>
+      </w:r>
+    </w:p>
+    <w:p>
+      <w:pPr>
+        <w:pStyle w:val="ListParagraph"/>
+        <w:numPr>
+          <w:ilvl w:val="0"/>
+          <w:numId w:val="12"/>
+        </w:numPr>
+        <w:spacing w:before="240"/>
+        <w:rPr>
+          <w:rFonts w:ascii="Trebuchet MS" w:hAnsi="Trebuchet MS"/>
+        </w:rPr>
+      </w:pPr>
+      <w:r>
+        <w:rPr>
+          <w:rFonts w:ascii="Trebuchet MS" w:hAnsi="Trebuchet MS"/>
+        </w:rPr>
+        <w:t>Create 2D Cartesian Topology for any given number of even processors, and determine their local boundaries including halo points.</w:t>
+      </w:r>
+    </w:p>
+    <w:p>
+      <w:pPr>
+        <w:pStyle w:val="ListParagraph"/>
+        <w:numPr>
+          <w:ilvl w:val="0"/>
+          <w:numId w:val="12"/>
+        </w:numPr>
+        <w:spacing w:before="240"/>
+        <w:rPr>
+          <w:rFonts w:ascii="Trebuchet MS" w:hAnsi="Trebuchet MS"/>
+        </w:rPr>
+      </w:pPr>
+      <w:r>
+        <w:rPr>
+          <w:rFonts w:ascii="Trebuchet MS" w:hAnsi="Trebuchet MS"/>
+        </w:rPr>
+        <w:t>Adjust boundary points to wrap around periodically.</w:t>
+      </w:r>
+    </w:p>
+    <w:p>
+      <w:pPr>
+        <w:pStyle w:val="ListParagraph"/>
+        <w:numPr>
+          <w:ilvl w:val="0"/>
+          <w:numId w:val="12"/>
+        </w:numPr>
+        <w:spacing w:before="240"/>
+        <w:rPr>
+          <w:rFonts w:ascii="Trebuchet MS" w:hAnsi="Trebuchet MS"/>
+        </w:rPr>
+      </w:pPr>
+      <w:r>
+        <w:rPr>
+          <w:rFonts w:ascii="Trebuchet MS" w:hAnsi="Trebuchet MS"/>
+        </w:rPr>
+        <w:t>Execute initialize function correctly on each processor and call the main computation task</w:t>
+      </w:r>
+    </w:p>
+    <w:p>
+      <w:pPr>
+        <w:pStyle w:val="ListParagraph"/>
+        <w:spacing w:before="240"/>
+        <w:ind w:left="1080"/>
+        <w:rPr>
+          <w:rFonts w:ascii="Trebuchet MS" w:hAnsi="Trebuchet MS"/>
+        </w:rPr>
+      </w:pPr>
+      <w:r>
+        <w:rPr>
+          <w:rFonts w:ascii="Trebuchet MS" w:hAnsi="Trebuchet MS"/>
+        </w:rPr>
+        <w:t>Following tasks remain to be completed:</w:t>
+      </w:r>
+    </w:p>
+    <w:p>
+      <w:pPr>
+        <w:pStyle w:val="ListParagraph"/>
+        <w:numPr>
+          <w:ilvl w:val="0"/>
+          <w:numId w:val="13"/>
+        </w:numPr>
+        <w:spacing w:before="240"/>
+        <w:rPr>
+          <w:rFonts w:ascii="Trebuchet MS" w:hAnsi="Trebuchet MS"/>
+        </w:rPr>
+      </w:pPr>
+      <w:r>
+        <w:rPr>
+          <w:rFonts w:ascii="Trebuchet MS" w:hAnsi="Trebuchet MS"/>
+        </w:rPr>
+        <w:t>Execute main computation task correctly on each processor</w:t>
+      </w:r>
+    </w:p>
+    <w:p>
+      <w:pPr>
+        <w:pStyle w:val="ListParagraph"/>
+        <w:numPr>
+          <w:ilvl w:val="0"/>
+          <w:numId w:val="13"/>
+        </w:numPr>
+        <w:spacing w:before="240"/>
+        <w:rPr>
+          <w:rFonts w:ascii="Trebuchet MS" w:hAnsi="Trebuchet MS"/>
+        </w:rPr>
+      </w:pPr>
+      <w:r>
+        <w:rPr>
+          <w:rFonts w:ascii="Trebuchet MS" w:hAnsi="Trebuchet MS"/>
+        </w:rPr>
+        <w:t>Implement parallel writing using HDF5.</w:t>
+      </w:r>
+    </w:p>
+    <w:p>
+      <w:pPr>
+        <w:spacing w:before="240"/>
+        <w:ind w:left="720"/>
+        <w:rPr>
+          <w:rFonts w:ascii="Trebuchet MS" w:hAnsi="Trebuchet MS"/>
+          <w:sz w:val="22"/>
+          <w:szCs w:val="22"/>
+        </w:rPr>
+      </w:pPr>
+      <w:r>
+        <w:rPr>
+          <w:rFonts w:ascii="Trebuchet MS" w:eastAsia="Calibri" w:hAnsi="Trebuchet MS" w:cs="Calibri"/>
+          <w:color w:val="000000"/>
+          <w:sz w:val="22"/>
+          <w:szCs w:val="22"/>
+          <w:u w:color="000000"/>
+        </w:rPr>
+        <w:t>3)</w:t>
+      </w:r>
+      <w:r>
+        <w:rPr>
+          <w:rFonts w:ascii="Trebuchet MS" w:hAnsi="Trebuchet MS"/>
+        </w:rPr>
+        <w:t xml:space="preserve">  </w:t>
+      </w:r>
+      <w:r>
+        <w:rPr>
+          <w:rFonts w:ascii="Trebuchet MS" w:hAnsi="Trebuchet MS"/>
+          <w:sz w:val="22"/>
+          <w:szCs w:val="22"/>
+        </w:rPr>
+        <w:t>Implement the code for the 3D lattice.</w:t>
+      </w:r>
+    </w:p>
+    <w:p>
+      <w:pPr>
+        <w:spacing w:before="240"/>
+        <w:ind w:left="720"/>
+        <w:rPr>
+          <w:rFonts w:ascii="Trebuchet MS" w:hAnsi="Trebuchet MS"/>
+          <w:sz w:val="22"/>
+          <w:szCs w:val="22"/>
+        </w:rPr>
+      </w:pPr>
+      <w:r>
+        <w:rPr>
+          <w:rFonts w:ascii="Trebuchet MS" w:eastAsia="Calibri" w:hAnsi="Trebuchet MS" w:cs="Calibri"/>
+          <w:color w:val="000000"/>
+          <w:sz w:val="22"/>
+          <w:szCs w:val="22"/>
+          <w:u w:color="000000"/>
+        </w:rPr>
+        <w:t xml:space="preserve">All the code has been pushed to </w:t>
       </w:r>
       <w:proofErr w:type="spellStart"/>
       <w:r>
         <w:rPr>
-          <w:rFonts w:ascii="Trebuchet MS" w:hAnsi="Trebuchet MS"/>
-        </w:rPr>
-        <w:t>Aniq</w:t>
+          <w:rFonts w:ascii="Trebuchet MS" w:eastAsia="Calibri" w:hAnsi="Trebuchet MS" w:cs="Calibri"/>
+          <w:color w:val="000000"/>
+          <w:sz w:val="22"/>
+          <w:szCs w:val="22"/>
+          <w:u w:color="000000"/>
+        </w:rPr>
+        <w:t>git</w:t>
       </w:r>
       <w:proofErr w:type="spellEnd"/>
       <w:r>
         <w:rPr>
-          <w:rFonts w:ascii="Trebuchet MS" w:hAnsi="Trebuchet MS"/>
-        </w:rPr>
-        <w:t xml:space="preserve"> will talk about that.</w:t>
-      </w:r>
+          <w:rFonts w:ascii="Trebuchet MS" w:eastAsia="Calibri" w:hAnsi="Trebuchet MS" w:cs="Calibri"/>
+          <w:color w:val="000000"/>
+          <w:sz w:val="22"/>
+          <w:szCs w:val="22"/>
+          <w:u w:color="000000"/>
+        </w:rPr>
+        <w:t xml:space="preserve"> hub and can be reviewed as a proof of progress.</w:t>
+      </w:r>
+      <w:bookmarkStart w:id="0" w:name="_GoBack"/>
+      <w:bookmarkEnd w:id="0"/>
     </w:p>
     <w:p>
       <w:pPr>
@@ -927,6 +1077,7 @@
         <w:rPr>
           <w:rFonts w:ascii="Trebuchet MS" w:hAnsi="Trebuchet MS"/>
         </w:rPr>
+        <w:lastRenderedPageBreak/>
         <w:t xml:space="preserve">The physical case for the 2D benchmark </w:t>
       </w:r>
       <w:r>
@@ -1676,7 +1827,6 @@
               <w:rPr>
                 <w:rFonts w:ascii="Trebuchet MS" w:hAnsi="Trebuchet MS"/>
               </w:rPr>
-              <w:lastRenderedPageBreak/>
               <w:t>125</w:t>
             </w:r>
           </w:p>
@@ -2351,14 +2501,12 @@
           <w:rFonts w:ascii="Trebuchet MS" w:hAnsi="Trebuchet MS"/>
         </w:rPr>
       </w:pPr>
-      <w:bookmarkStart w:id="0" w:name="_GoBack"/>
-      <w:bookmarkEnd w:id="0"/>
     </w:p>
     <w:sectPr>
-      <w:headerReference w:type="default" r:id="rId11"/>
-      <w:footerReference w:type="default" r:id="rId12"/>
-      <w:headerReference w:type="first" r:id="rId13"/>
-      <w:footerReference w:type="first" r:id="rId14"/>
+      <w:headerReference w:type="default" r:id="rId10"/>
+      <w:footerReference w:type="default" r:id="rId11"/>
+      <w:headerReference w:type="first" r:id="rId12"/>
+      <w:footerReference w:type="first" r:id="rId13"/>
       <w:pgSz w:w="12240" w:h="15840"/>
       <w:pgMar w:top="1440" w:right="1440" w:bottom="1440" w:left="1440" w:header="720" w:footer="720" w:gutter="0"/>
       <w:pgNumType w:start="0"/>
@@ -2370,7 +2518,7 @@
 </file>
 
 <file path=word/endnotes.xml><?xml version="1.0" encoding="utf-8"?>
-<w:endnotes xmlns:wpc="http://schemas.microsoft.com/office/word/2010/wordprocessingCanvas" xmlns:mc="http://schemas.openxmlformats.org/markup-compatibility/2006" xmlns:o="urn:schemas-microsoft-com:office:office" xmlns:r="http://schemas.openxmlformats.org/officeDocument/2006/relationships" xmlns:m="http://schemas.openxmlformats.org/officeDocument/2006/math" xmlns:v="urn:schemas-microsoft-com:vml" xmlns:wp14="http://schemas.microsoft.com/office/word/2010/wordprocessingDrawing" xmlns:wp="http://schemas.openxmlformats.org/drawingml/2006/wordprocessingDrawing" xmlns:w10="urn:schemas-microsoft-com:office:word" xmlns:w="http://schemas.openxmlformats.org/wordprocessingml/2006/main" xmlns:w14="http://schemas.microsoft.com/office/word/2010/wordml" xmlns:wpg="http://schemas.microsoft.com/office/word/2010/wordprocessingGroup" xmlns:wpi="http://schemas.microsoft.com/office/word/2010/wordprocessingInk" xmlns:wne="http://schemas.microsoft.com/office/word/2006/wordml" xmlns:wps="http://schemas.microsoft.com/office/word/2010/wordprocessingShape" mc:Ignorable="w14 wp14">
+<w:endnotes xmlns:wpc="http://schemas.microsoft.com/office/word/2010/wordprocessingCanvas" xmlns:mc="http://schemas.openxmlformats.org/markup-compatibility/2006" xmlns:o="urn:schemas-microsoft-com:office:office" xmlns:r="http://schemas.openxmlformats.org/officeDocument/2006/relationships" xmlns:m="http://schemas.openxmlformats.org/officeDocument/2006/math" xmlns:v="urn:schemas-microsoft-com:vml" xmlns:wp14="http://schemas.microsoft.com/office/word/2010/wordprocessingDrawing" xmlns:wp="http://schemas.openxmlformats.org/drawingml/2006/wordprocessingDrawing" xmlns:w10="urn:schemas-microsoft-com:office:word" xmlns:w="http://schemas.openxmlformats.org/wordprocessingml/2006/main" xmlns:w14="http://schemas.microsoft.com/office/word/2010/wordml" xmlns:w15="http://schemas.microsoft.com/office/word/2012/wordml" xmlns:wpg="http://schemas.microsoft.com/office/word/2010/wordprocessingGroup" xmlns:wpi="http://schemas.microsoft.com/office/word/2010/wordprocessingInk" xmlns:wne="http://schemas.microsoft.com/office/word/2006/wordml" xmlns:wps="http://schemas.microsoft.com/office/word/2010/wordprocessingShape" mc:Ignorable="w14 w15 wp14">
   <w:endnote w:type="separator" w:id="-1">
     <w:p>
       <w:r>
@@ -2389,7 +2537,7 @@
 </file>
 
 <file path=word/footer1.xml><?xml version="1.0" encoding="utf-8"?>
-<w:ftr xmlns:wpc="http://schemas.microsoft.com/office/word/2010/wordprocessingCanvas" xmlns:mc="http://schemas.openxmlformats.org/markup-compatibility/2006" xmlns:o="urn:schemas-microsoft-com:office:office" xmlns:r="http://schemas.openxmlformats.org/officeDocument/2006/relationships" xmlns:m="http://schemas.openxmlformats.org/officeDocument/2006/math" xmlns:v="urn:schemas-microsoft-com:vml" xmlns:wp14="http://schemas.microsoft.com/office/word/2010/wordprocessingDrawing" xmlns:wp="http://schemas.openxmlformats.org/drawingml/2006/wordprocessingDrawing" xmlns:w10="urn:schemas-microsoft-com:office:word" xmlns:w="http://schemas.openxmlformats.org/wordprocessingml/2006/main" xmlns:w14="http://schemas.microsoft.com/office/word/2010/wordml" xmlns:wpg="http://schemas.microsoft.com/office/word/2010/wordprocessingGroup" xmlns:wpi="http://schemas.microsoft.com/office/word/2010/wordprocessingInk" xmlns:wne="http://schemas.microsoft.com/office/word/2006/wordml" xmlns:wps="http://schemas.microsoft.com/office/word/2010/wordprocessingShape" mc:Ignorable="w14 wp14">
+<w:ftr xmlns:wpc="http://schemas.microsoft.com/office/word/2010/wordprocessingCanvas" xmlns:mc="http://schemas.openxmlformats.org/markup-compatibility/2006" xmlns:o="urn:schemas-microsoft-com:office:office" xmlns:r="http://schemas.openxmlformats.org/officeDocument/2006/relationships" xmlns:m="http://schemas.openxmlformats.org/officeDocument/2006/math" xmlns:v="urn:schemas-microsoft-com:vml" xmlns:wp14="http://schemas.microsoft.com/office/word/2010/wordprocessingDrawing" xmlns:wp="http://schemas.openxmlformats.org/drawingml/2006/wordprocessingDrawing" xmlns:w10="urn:schemas-microsoft-com:office:word" xmlns:w="http://schemas.openxmlformats.org/wordprocessingml/2006/main" xmlns:w14="http://schemas.microsoft.com/office/word/2010/wordml" xmlns:w15="http://schemas.microsoft.com/office/word/2012/wordml" xmlns:wpg="http://schemas.microsoft.com/office/word/2010/wordprocessingGroup" xmlns:wpi="http://schemas.microsoft.com/office/word/2010/wordprocessingInk" xmlns:wne="http://schemas.microsoft.com/office/word/2006/wordml" xmlns:wps="http://schemas.microsoft.com/office/word/2010/wordprocessingShape" mc:Ignorable="w14 w15 wp14">
   <w:p>
     <w:pPr>
       <w:pStyle w:val="HeaderFooter"/>
@@ -2399,7 +2547,7 @@
 </file>
 
 <file path=word/footer2.xml><?xml version="1.0" encoding="utf-8"?>
-<w:ftr xmlns:wpc="http://schemas.microsoft.com/office/word/2010/wordprocessingCanvas" xmlns:mc="http://schemas.openxmlformats.org/markup-compatibility/2006" xmlns:o="urn:schemas-microsoft-com:office:office" xmlns:r="http://schemas.openxmlformats.org/officeDocument/2006/relationships" xmlns:m="http://schemas.openxmlformats.org/officeDocument/2006/math" xmlns:v="urn:schemas-microsoft-com:vml" xmlns:wp14="http://schemas.microsoft.com/office/word/2010/wordprocessingDrawing" xmlns:wp="http://schemas.openxmlformats.org/drawingml/2006/wordprocessingDrawing" xmlns:w10="urn:schemas-microsoft-com:office:word" xmlns:w="http://schemas.openxmlformats.org/wordprocessingml/2006/main" xmlns:w14="http://schemas.microsoft.com/office/word/2010/wordml" xmlns:wpg="http://schemas.microsoft.com/office/word/2010/wordprocessingGroup" xmlns:wpi="http://schemas.microsoft.com/office/word/2010/wordprocessingInk" xmlns:wne="http://schemas.microsoft.com/office/word/2006/wordml" xmlns:wps="http://schemas.microsoft.com/office/word/2010/wordprocessingShape" mc:Ignorable="w14 wp14">
+<w:ftr xmlns:wpc="http://schemas.microsoft.com/office/word/2010/wordprocessingCanvas" xmlns:mc="http://schemas.openxmlformats.org/markup-compatibility/2006" xmlns:o="urn:schemas-microsoft-com:office:office" xmlns:r="http://schemas.openxmlformats.org/officeDocument/2006/relationships" xmlns:m="http://schemas.openxmlformats.org/officeDocument/2006/math" xmlns:v="urn:schemas-microsoft-com:vml" xmlns:wp14="http://schemas.microsoft.com/office/word/2010/wordprocessingDrawing" xmlns:wp="http://schemas.openxmlformats.org/drawingml/2006/wordprocessingDrawing" xmlns:w10="urn:schemas-microsoft-com:office:word" xmlns:w="http://schemas.openxmlformats.org/wordprocessingml/2006/main" xmlns:w14="http://schemas.microsoft.com/office/word/2010/wordml" xmlns:w15="http://schemas.microsoft.com/office/word/2012/wordml" xmlns:wpg="http://schemas.microsoft.com/office/word/2010/wordprocessingGroup" xmlns:wpi="http://schemas.microsoft.com/office/word/2010/wordprocessingInk" xmlns:wne="http://schemas.microsoft.com/office/word/2006/wordml" xmlns:wps="http://schemas.microsoft.com/office/word/2010/wordprocessingShape" mc:Ignorable="w14 w15 wp14">
   <w:p>
     <w:pPr>
       <w:pStyle w:val="HeaderFooter"/>
@@ -2409,7 +2557,7 @@
 </file>
 
 <file path=word/footnotes.xml><?xml version="1.0" encoding="utf-8"?>
-<w:footnotes xmlns:wpc="http://schemas.microsoft.com/office/word/2010/wordprocessingCanvas" xmlns:mc="http://schemas.openxmlformats.org/markup-compatibility/2006" xmlns:o="urn:schemas-microsoft-com:office:office" xmlns:r="http://schemas.openxmlformats.org/officeDocument/2006/relationships" xmlns:m="http://schemas.openxmlformats.org/officeDocument/2006/math" xmlns:v="urn:schemas-microsoft-com:vml" xmlns:wp14="http://schemas.microsoft.com/office/word/2010/wordprocessingDrawing" xmlns:wp="http://schemas.openxmlformats.org/drawingml/2006/wordprocessingDrawing" xmlns:w10="urn:schemas-microsoft-com:office:word" xmlns:w="http://schemas.openxmlformats.org/wordprocessingml/2006/main" xmlns:w14="http://schemas.microsoft.com/office/word/2010/wordml" xmlns:wpg="http://schemas.microsoft.com/office/word/2010/wordprocessingGroup" xmlns:wpi="http://schemas.microsoft.com/office/word/2010/wordprocessingInk" xmlns:wne="http://schemas.microsoft.com/office/word/2006/wordml" xmlns:wps="http://schemas.microsoft.com/office/word/2010/wordprocessingShape" mc:Ignorable="w14 wp14">
+<w:footnotes xmlns:wpc="http://schemas.microsoft.com/office/word/2010/wordprocessingCanvas" xmlns:mc="http://schemas.openxmlformats.org/markup-compatibility/2006" xmlns:o="urn:schemas-microsoft-com:office:office" xmlns:r="http://schemas.openxmlformats.org/officeDocument/2006/relationships" xmlns:m="http://schemas.openxmlformats.org/officeDocument/2006/math" xmlns:v="urn:schemas-microsoft-com:vml" xmlns:wp14="http://schemas.microsoft.com/office/word/2010/wordprocessingDrawing" xmlns:wp="http://schemas.openxmlformats.org/drawingml/2006/wordprocessingDrawing" xmlns:w10="urn:schemas-microsoft-com:office:word" xmlns:w="http://schemas.openxmlformats.org/wordprocessingml/2006/main" xmlns:w14="http://schemas.microsoft.com/office/word/2010/wordml" xmlns:w15="http://schemas.microsoft.com/office/word/2012/wordml" xmlns:wpg="http://schemas.microsoft.com/office/word/2010/wordprocessingGroup" xmlns:wpi="http://schemas.microsoft.com/office/word/2010/wordprocessingInk" xmlns:wne="http://schemas.microsoft.com/office/word/2006/wordml" xmlns:wps="http://schemas.microsoft.com/office/word/2010/wordprocessingShape" mc:Ignorable="w14 w15 wp14">
   <w:footnote w:type="separator" w:id="-1">
     <w:p>
       <w:r>
@@ -2428,7 +2576,7 @@
 </file>
 
 <file path=word/header1.xml><?xml version="1.0" encoding="utf-8"?>
-<w:hdr xmlns:wpc="http://schemas.microsoft.com/office/word/2010/wordprocessingCanvas" xmlns:mc="http://schemas.openxmlformats.org/markup-compatibility/2006" xmlns:o="urn:schemas-microsoft-com:office:office" xmlns:r="http://schemas.openxmlformats.org/officeDocument/2006/relationships" xmlns:m="http://schemas.openxmlformats.org/officeDocument/2006/math" xmlns:v="urn:schemas-microsoft-com:vml" xmlns:wp14="http://schemas.microsoft.com/office/word/2010/wordprocessingDrawing" xmlns:wp="http://schemas.openxmlformats.org/drawingml/2006/wordprocessingDrawing" xmlns:w10="urn:schemas-microsoft-com:office:word" xmlns:w="http://schemas.openxmlformats.org/wordprocessingml/2006/main" xmlns:w14="http://schemas.microsoft.com/office/word/2010/wordml" xmlns:wpg="http://schemas.microsoft.com/office/word/2010/wordprocessingGroup" xmlns:wpi="http://schemas.microsoft.com/office/word/2010/wordprocessingInk" xmlns:wne="http://schemas.microsoft.com/office/word/2006/wordml" xmlns:wps="http://schemas.microsoft.com/office/word/2010/wordprocessingShape" mc:Ignorable="w14 wp14">
+<w:hdr xmlns:wpc="http://schemas.microsoft.com/office/word/2010/wordprocessingCanvas" xmlns:mc="http://schemas.openxmlformats.org/markup-compatibility/2006" xmlns:o="urn:schemas-microsoft-com:office:office" xmlns:r="http://schemas.openxmlformats.org/officeDocument/2006/relationships" xmlns:m="http://schemas.openxmlformats.org/officeDocument/2006/math" xmlns:v="urn:schemas-microsoft-com:vml" xmlns:wp14="http://schemas.microsoft.com/office/word/2010/wordprocessingDrawing" xmlns:wp="http://schemas.openxmlformats.org/drawingml/2006/wordprocessingDrawing" xmlns:w10="urn:schemas-microsoft-com:office:word" xmlns:w="http://schemas.openxmlformats.org/wordprocessingml/2006/main" xmlns:w14="http://schemas.microsoft.com/office/word/2010/wordml" xmlns:w15="http://schemas.microsoft.com/office/word/2012/wordml" xmlns:wpg="http://schemas.microsoft.com/office/word/2010/wordprocessingGroup" xmlns:wpi="http://schemas.microsoft.com/office/word/2010/wordprocessingInk" xmlns:wne="http://schemas.microsoft.com/office/word/2006/wordml" xmlns:wps="http://schemas.microsoft.com/office/word/2010/wordprocessingShape" mc:Ignorable="w14 w15 wp14">
   <w:p>
     <w:pPr>
       <w:pStyle w:val="HeaderFooter"/>
@@ -2438,7 +2586,7 @@
 </file>
 
 <file path=word/header2.xml><?xml version="1.0" encoding="utf-8"?>
-<w:hdr xmlns:wpc="http://schemas.microsoft.com/office/word/2010/wordprocessingCanvas" xmlns:mc="http://schemas.openxmlformats.org/markup-compatibility/2006" xmlns:o="urn:schemas-microsoft-com:office:office" xmlns:r="http://schemas.openxmlformats.org/officeDocument/2006/relationships" xmlns:m="http://schemas.openxmlformats.org/officeDocument/2006/math" xmlns:v="urn:schemas-microsoft-com:vml" xmlns:wp14="http://schemas.microsoft.com/office/word/2010/wordprocessingDrawing" xmlns:wp="http://schemas.openxmlformats.org/drawingml/2006/wordprocessingDrawing" xmlns:w10="urn:schemas-microsoft-com:office:word" xmlns:w="http://schemas.openxmlformats.org/wordprocessingml/2006/main" xmlns:w14="http://schemas.microsoft.com/office/word/2010/wordml" xmlns:wpg="http://schemas.microsoft.com/office/word/2010/wordprocessingGroup" xmlns:wpi="http://schemas.microsoft.com/office/word/2010/wordprocessingInk" xmlns:wne="http://schemas.microsoft.com/office/word/2006/wordml" xmlns:wps="http://schemas.microsoft.com/office/word/2010/wordprocessingShape" mc:Ignorable="w14 wp14">
+<w:hdr xmlns:wpc="http://schemas.microsoft.com/office/word/2010/wordprocessingCanvas" xmlns:mc="http://schemas.openxmlformats.org/markup-compatibility/2006" xmlns:o="urn:schemas-microsoft-com:office:office" xmlns:r="http://schemas.openxmlformats.org/officeDocument/2006/relationships" xmlns:m="http://schemas.openxmlformats.org/officeDocument/2006/math" xmlns:v="urn:schemas-microsoft-com:vml" xmlns:wp14="http://schemas.microsoft.com/office/word/2010/wordprocessingDrawing" xmlns:wp="http://schemas.openxmlformats.org/drawingml/2006/wordprocessingDrawing" xmlns:w10="urn:schemas-microsoft-com:office:word" xmlns:w="http://schemas.openxmlformats.org/wordprocessingml/2006/main" xmlns:w14="http://schemas.microsoft.com/office/word/2010/wordml" xmlns:w15="http://schemas.microsoft.com/office/word/2012/wordml" xmlns:wpg="http://schemas.microsoft.com/office/word/2010/wordprocessingGroup" xmlns:wpi="http://schemas.microsoft.com/office/word/2010/wordprocessingInk" xmlns:wne="http://schemas.microsoft.com/office/word/2006/wordml" xmlns:wps="http://schemas.microsoft.com/office/word/2010/wordprocessingShape" mc:Ignorable="w14 w15 wp14">
   <w:p>
     <w:pPr>
       <w:pStyle w:val="HeaderFooter"/>
@@ -2448,7 +2596,7 @@
 </file>
 
 <file path=word/numbering.xml><?xml version="1.0" encoding="utf-8"?>
-<w:numbering xmlns:wpc="http://schemas.microsoft.com/office/word/2010/wordprocessingCanvas" xmlns:mc="http://schemas.openxmlformats.org/markup-compatibility/2006" xmlns:o="urn:schemas-microsoft-com:office:office" xmlns:r="http://schemas.openxmlformats.org/officeDocument/2006/relationships" xmlns:m="http://schemas.openxmlformats.org/officeDocument/2006/math" xmlns:v="urn:schemas-microsoft-com:vml" xmlns:wp14="http://schemas.microsoft.com/office/word/2010/wordprocessingDrawing" xmlns:wp="http://schemas.openxmlformats.org/drawingml/2006/wordprocessingDrawing" xmlns:w10="urn:schemas-microsoft-com:office:word" xmlns:w="http://schemas.openxmlformats.org/wordprocessingml/2006/main" xmlns:w14="http://schemas.microsoft.com/office/word/2010/wordml" xmlns:wpg="http://schemas.microsoft.com/office/word/2010/wordprocessingGroup" xmlns:wpi="http://schemas.microsoft.com/office/word/2010/wordprocessingInk" xmlns:wne="http://schemas.microsoft.com/office/word/2006/wordml" xmlns:wps="http://schemas.microsoft.com/office/word/2010/wordprocessingShape" mc:Ignorable="w14 wp14">
+<w:numbering xmlns:wpc="http://schemas.microsoft.com/office/word/2010/wordprocessingCanvas" xmlns:mc="http://schemas.openxmlformats.org/markup-compatibility/2006" xmlns:o="urn:schemas-microsoft-com:office:office" xmlns:r="http://schemas.openxmlformats.org/officeDocument/2006/relationships" xmlns:m="http://schemas.openxmlformats.org/officeDocument/2006/math" xmlns:v="urn:schemas-microsoft-com:vml" xmlns:wp14="http://schemas.microsoft.com/office/word/2010/wordprocessingDrawing" xmlns:wp="http://schemas.openxmlformats.org/drawingml/2006/wordprocessingDrawing" xmlns:w10="urn:schemas-microsoft-com:office:word" xmlns:w="http://schemas.openxmlformats.org/wordprocessingml/2006/main" xmlns:w14="http://schemas.microsoft.com/office/word/2010/wordml" xmlns:w15="http://schemas.microsoft.com/office/word/2012/wordml" xmlns:wpg="http://schemas.microsoft.com/office/word/2010/wordprocessingGroup" xmlns:wpi="http://schemas.microsoft.com/office/word/2010/wordprocessingInk" xmlns:wne="http://schemas.microsoft.com/office/word/2006/wordml" xmlns:wps="http://schemas.microsoft.com/office/word/2010/wordprocessingShape" mc:Ignorable="w14 w15 wp14">
   <w:abstractNum w:abstractNumId="0">
     <w:nsid w:val="06533EB1"/>
     <w:multiLevelType w:val="multilevel"/>
@@ -2939,6 +3087,95 @@
     </w:lvl>
   </w:abstractNum>
   <w:abstractNum w:abstractNumId="5">
+    <w:nsid w:val="287708C4"/>
+    <w:multiLevelType w:val="hybridMultilevel"/>
+    <w:tmpl w:val="7A1E7792"/>
+    <w:lvl w:ilvl="0" w:tplc="798C853A">
+      <w:start w:val="1"/>
+      <w:numFmt w:val="decimal"/>
+      <w:lvlText w:val="%1)"/>
+      <w:lvlJc w:val="left"/>
+      <w:pPr>
+        <w:ind w:left="1080" w:hanging="360"/>
+      </w:pPr>
+      <w:rPr>
+        <w:rFonts w:hint="default"/>
+      </w:rPr>
+    </w:lvl>
+    <w:lvl w:ilvl="1" w:tplc="04090019" w:tentative="1">
+      <w:start w:val="1"/>
+      <w:numFmt w:val="lowerLetter"/>
+      <w:lvlText w:val="%2."/>
+      <w:lvlJc w:val="left"/>
+      <w:pPr>
+        <w:ind w:left="1800" w:hanging="360"/>
+      </w:pPr>
+    </w:lvl>
+    <w:lvl w:ilvl="2" w:tplc="0409001B" w:tentative="1">
+      <w:start w:val="1"/>
+      <w:numFmt w:val="lowerRoman"/>
+      <w:lvlText w:val="%3."/>
+      <w:lvlJc w:val="right"/>
+      <w:pPr>
+        <w:ind w:left="2520" w:hanging="180"/>
+      </w:pPr>
+    </w:lvl>
+    <w:lvl w:ilvl="3" w:tplc="0409000F" w:tentative="1">
+      <w:start w:val="1"/>
+      <w:numFmt w:val="decimal"/>
+      <w:lvlText w:val="%4."/>
+      <w:lvlJc w:val="left"/>
+      <w:pPr>
+        <w:ind w:left="3240" w:hanging="360"/>
+      </w:pPr>
+    </w:lvl>
+    <w:lvl w:ilvl="4" w:tplc="04090019" w:tentative="1">
+      <w:start w:val="1"/>
+      <w:numFmt w:val="lowerLetter"/>
+      <w:lvlText w:val="%5."/>
+      <w:lvlJc w:val="left"/>
+      <w:pPr>
+        <w:ind w:left="3960" w:hanging="360"/>
+      </w:pPr>
+    </w:lvl>
+    <w:lvl w:ilvl="5" w:tplc="0409001B" w:tentative="1">
+      <w:start w:val="1"/>
+      <w:numFmt w:val="lowerRoman"/>
+      <w:lvlText w:val="%6."/>
+      <w:lvlJc w:val="right"/>
+      <w:pPr>
+        <w:ind w:left="4680" w:hanging="180"/>
+      </w:pPr>
+    </w:lvl>
+    <w:lvl w:ilvl="6" w:tplc="0409000F" w:tentative="1">
+      <w:start w:val="1"/>
+      <w:numFmt w:val="decimal"/>
+      <w:lvlText w:val="%7."/>
+      <w:lvlJc w:val="left"/>
+      <w:pPr>
+        <w:ind w:left="5400" w:hanging="360"/>
+      </w:pPr>
+    </w:lvl>
+    <w:lvl w:ilvl="7" w:tplc="04090019" w:tentative="1">
+      <w:start w:val="1"/>
+      <w:numFmt w:val="lowerLetter"/>
+      <w:lvlText w:val="%8."/>
+      <w:lvlJc w:val="left"/>
+      <w:pPr>
+        <w:ind w:left="6120" w:hanging="360"/>
+      </w:pPr>
+    </w:lvl>
+    <w:lvl w:ilvl="8" w:tplc="0409001B" w:tentative="1">
+      <w:start w:val="1"/>
+      <w:numFmt w:val="lowerRoman"/>
+      <w:lvlText w:val="%9."/>
+      <w:lvlJc w:val="right"/>
+      <w:pPr>
+        <w:ind w:left="6840" w:hanging="180"/>
+      </w:pPr>
+    </w:lvl>
+  </w:abstractNum>
+  <w:abstractNum w:abstractNumId="6">
     <w:nsid w:val="3A7D18A3"/>
     <w:multiLevelType w:val="multilevel"/>
     <w:tmpl w:val="977634B6"/>
@@ -3060,7 +3297,7 @@
       </w:rPr>
     </w:lvl>
   </w:abstractNum>
-  <w:abstractNum w:abstractNumId="6">
+  <w:abstractNum w:abstractNumId="7">
     <w:nsid w:val="3CF12E1A"/>
     <w:multiLevelType w:val="multilevel"/>
     <w:tmpl w:val="BB08CBB0"/>
@@ -3182,7 +3419,7 @@
       </w:rPr>
     </w:lvl>
   </w:abstractNum>
-  <w:abstractNum w:abstractNumId="7">
+  <w:abstractNum w:abstractNumId="8">
     <w:nsid w:val="4100654E"/>
     <w:multiLevelType w:val="multilevel"/>
     <w:tmpl w:val="621A1294"/>
@@ -3268,7 +3505,7 @@
       </w:rPr>
     </w:lvl>
   </w:abstractNum>
-  <w:abstractNum w:abstractNumId="8">
+  <w:abstractNum w:abstractNumId="9">
     <w:nsid w:val="495D2E9E"/>
     <w:multiLevelType w:val="multilevel"/>
     <w:tmpl w:val="50F2D70A"/>
@@ -3363,7 +3600,96 @@
       </w:rPr>
     </w:lvl>
   </w:abstractNum>
-  <w:abstractNum w:abstractNumId="9">
+  <w:abstractNum w:abstractNumId="10">
+    <w:nsid w:val="5E650A6D"/>
+    <w:multiLevelType w:val="hybridMultilevel"/>
+    <w:tmpl w:val="4058BDB4"/>
+    <w:lvl w:ilvl="0" w:tplc="9FEC9066">
+      <w:start w:val="1"/>
+      <w:numFmt w:val="decimal"/>
+      <w:lvlText w:val="%1)"/>
+      <w:lvlJc w:val="left"/>
+      <w:pPr>
+        <w:ind w:left="1080" w:hanging="360"/>
+      </w:pPr>
+      <w:rPr>
+        <w:rFonts w:hint="default"/>
+      </w:rPr>
+    </w:lvl>
+    <w:lvl w:ilvl="1" w:tplc="04090019" w:tentative="1">
+      <w:start w:val="1"/>
+      <w:numFmt w:val="lowerLetter"/>
+      <w:lvlText w:val="%2."/>
+      <w:lvlJc w:val="left"/>
+      <w:pPr>
+        <w:ind w:left="1800" w:hanging="360"/>
+      </w:pPr>
+    </w:lvl>
+    <w:lvl w:ilvl="2" w:tplc="0409001B" w:tentative="1">
+      <w:start w:val="1"/>
+      <w:numFmt w:val="lowerRoman"/>
+      <w:lvlText w:val="%3."/>
+      <w:lvlJc w:val="right"/>
+      <w:pPr>
+        <w:ind w:left="2520" w:hanging="180"/>
+      </w:pPr>
+    </w:lvl>
+    <w:lvl w:ilvl="3" w:tplc="0409000F" w:tentative="1">
+      <w:start w:val="1"/>
+      <w:numFmt w:val="decimal"/>
+      <w:lvlText w:val="%4."/>
+      <w:lvlJc w:val="left"/>
+      <w:pPr>
+        <w:ind w:left="3240" w:hanging="360"/>
+      </w:pPr>
+    </w:lvl>
+    <w:lvl w:ilvl="4" w:tplc="04090019" w:tentative="1">
+      <w:start w:val="1"/>
+      <w:numFmt w:val="lowerLetter"/>
+      <w:lvlText w:val="%5."/>
+      <w:lvlJc w:val="left"/>
+      <w:pPr>
+        <w:ind w:left="3960" w:hanging="360"/>
+      </w:pPr>
+    </w:lvl>
+    <w:lvl w:ilvl="5" w:tplc="0409001B" w:tentative="1">
+      <w:start w:val="1"/>
+      <w:numFmt w:val="lowerRoman"/>
+      <w:lvlText w:val="%6."/>
+      <w:lvlJc w:val="right"/>
+      <w:pPr>
+        <w:ind w:left="4680" w:hanging="180"/>
+      </w:pPr>
+    </w:lvl>
+    <w:lvl w:ilvl="6" w:tplc="0409000F" w:tentative="1">
+      <w:start w:val="1"/>
+      <w:numFmt w:val="decimal"/>
+      <w:lvlText w:val="%7."/>
+      <w:lvlJc w:val="left"/>
+      <w:pPr>
+        <w:ind w:left="5400" w:hanging="360"/>
+      </w:pPr>
+    </w:lvl>
+    <w:lvl w:ilvl="7" w:tplc="04090019" w:tentative="1">
+      <w:start w:val="1"/>
+      <w:numFmt w:val="lowerLetter"/>
+      <w:lvlText w:val="%8."/>
+      <w:lvlJc w:val="left"/>
+      <w:pPr>
+        <w:ind w:left="6120" w:hanging="360"/>
+      </w:pPr>
+    </w:lvl>
+    <w:lvl w:ilvl="8" w:tplc="0409001B" w:tentative="1">
+      <w:start w:val="1"/>
+      <w:numFmt w:val="lowerRoman"/>
+      <w:lvlText w:val="%9."/>
+      <w:lvlJc w:val="right"/>
+      <w:pPr>
+        <w:ind w:left="6840" w:hanging="180"/>
+      </w:pPr>
+    </w:lvl>
+  </w:abstractNum>
+  <w:abstractNum w:abstractNumId="11">
     <w:nsid w:val="6F4E47D4"/>
     <w:multiLevelType w:val="multilevel"/>
     <w:tmpl w:val="B1F0F42C"/>
@@ -3449,7 +3775,7 @@
       </w:rPr>
     </w:lvl>
   </w:abstractNum>
-  <w:abstractNum w:abstractNumId="10">
+  <w:abstractNum w:abstractNumId="12">
     <w:nsid w:val="7A402C9F"/>
     <w:multiLevelType w:val="multilevel"/>
     <w:tmpl w:val="FCB082C0"/>
@@ -3573,25 +3899,25 @@
     </w:lvl>
   </w:abstractNum>
   <w:num w:numId="1">
-    <w:abstractNumId w:val="5"/>
+    <w:abstractNumId w:val="6"/>
   </w:num>
   <w:num w:numId="2">
-    <w:abstractNumId w:val="7"/>
+    <w:abstractNumId w:val="8"/>
   </w:num>
   <w:num w:numId="3">
     <w:abstractNumId w:val="0"/>
   </w:num>
   <w:num w:numId="4">
-    <w:abstractNumId w:val="6"/>
+    <w:abstractNumId w:val="7"/>
   </w:num>
   <w:num w:numId="5">
-    <w:abstractNumId w:val="9"/>
+    <w:abstractNumId w:val="11"/>
   </w:num>
   <w:num w:numId="6">
-    <w:abstractNumId w:val="10"/>
+    <w:abstractNumId w:val="12"/>
   </w:num>
   <w:num w:numId="7">
-    <w:abstractNumId w:val="8"/>
+    <w:abstractNumId w:val="9"/>
   </w:num>
   <w:num w:numId="8">
     <w:abstractNumId w:val="1"/>
@@ -3605,11 +3931,17 @@
   <w:num w:numId="11">
     <w:abstractNumId w:val="2"/>
   </w:num>
+  <w:num w:numId="12">
+    <w:abstractNumId w:val="10"/>
+  </w:num>
+  <w:num w:numId="13">
+    <w:abstractNumId w:val="5"/>
+  </w:num>
 </w:numbering>
 </file>
 
 <file path=word/styles.xml><?xml version="1.0" encoding="utf-8"?>
-<w:styles xmlns:mc="http://schemas.openxmlformats.org/markup-compatibility/2006" xmlns:r="http://schemas.openxmlformats.org/officeDocument/2006/relationships" xmlns:w="http://schemas.openxmlformats.org/wordprocessingml/2006/main" xmlns:w14="http://schemas.microsoft.com/office/word/2010/wordml" mc:Ignorable="w14">
+<w:styles xmlns:mc="http://schemas.openxmlformats.org/markup-compatibility/2006" xmlns:r="http://schemas.openxmlformats.org/officeDocument/2006/relationships" xmlns:w="http://schemas.openxmlformats.org/wordprocessingml/2006/main" xmlns:w14="http://schemas.microsoft.com/office/word/2010/wordml" xmlns:w15="http://schemas.microsoft.com/office/word/2012/wordml" mc:Ignorable="w14 w15">
   <w:docDefaults>
     <w:rPrDefault>
       <w:rPr>
@@ -3631,144 +3963,378 @@
       </w:pPr>
     </w:pPrDefault>
   </w:docDefaults>
-  <w:latentStyles w:defLockedState="0" w:defUIPriority="99" w:defSemiHidden="1" w:defUnhideWhenUsed="1" w:defQFormat="0" w:count="267">
-    <w:lsdException w:name="Normal" w:semiHidden="0" w:uiPriority="0" w:unhideWhenUsed="0" w:qFormat="1"/>
-    <w:lsdException w:name="heading 1" w:semiHidden="0" w:uiPriority="9" w:unhideWhenUsed="0" w:qFormat="1"/>
-    <w:lsdException w:name="heading 2" w:uiPriority="9" w:qFormat="1"/>
-    <w:lsdException w:name="heading 3" w:uiPriority="9" w:qFormat="1"/>
-    <w:lsdException w:name="heading 4" w:uiPriority="9" w:qFormat="1"/>
-    <w:lsdException w:name="heading 5" w:uiPriority="9" w:qFormat="1"/>
-    <w:lsdException w:name="heading 6" w:uiPriority="9" w:qFormat="1"/>
-    <w:lsdException w:name="heading 7" w:uiPriority="9" w:qFormat="1"/>
-    <w:lsdException w:name="heading 8" w:uiPriority="9" w:qFormat="1"/>
-    <w:lsdException w:name="heading 9" w:uiPriority="9" w:qFormat="1"/>
-    <w:lsdException w:name="toc 1" w:uiPriority="39"/>
-    <w:lsdException w:name="toc 2" w:uiPriority="39"/>
-    <w:lsdException w:name="toc 3" w:uiPriority="39"/>
-    <w:lsdException w:name="toc 4" w:uiPriority="39"/>
-    <w:lsdException w:name="toc 5" w:uiPriority="39"/>
-    <w:lsdException w:name="toc 6" w:uiPriority="39"/>
-    <w:lsdException w:name="toc 7" w:uiPriority="39"/>
-    <w:lsdException w:name="toc 8" w:uiPriority="39"/>
-    <w:lsdException w:name="toc 9" w:uiPriority="39"/>
-    <w:lsdException w:name="caption" w:uiPriority="35" w:qFormat="1"/>
-    <w:lsdException w:name="Title" w:semiHidden="0" w:uiPriority="10" w:unhideWhenUsed="0" w:qFormat="1"/>
-    <w:lsdException w:name="Default Paragraph Font" w:uiPriority="1"/>
-    <w:lsdException w:name="Subtitle" w:semiHidden="0" w:uiPriority="11" w:unhideWhenUsed="0" w:qFormat="1"/>
-    <w:lsdException w:name="Strong" w:semiHidden="0" w:uiPriority="22" w:unhideWhenUsed="0" w:qFormat="1"/>
-    <w:lsdException w:name="Emphasis" w:semiHidden="0" w:uiPriority="20" w:unhideWhenUsed="0" w:qFormat="1"/>
-    <w:lsdException w:name="Table Grid" w:semiHidden="0" w:uiPriority="59" w:unhideWhenUsed="0"/>
-    <w:lsdException w:name="Placeholder Text" w:unhideWhenUsed="0"/>
-    <w:lsdException w:name="No Spacing" w:semiHidden="0" w:uiPriority="1" w:unhideWhenUsed="0" w:qFormat="1"/>
-    <w:lsdException w:name="Light Shading" w:semiHidden="0" w:uiPriority="60" w:unhideWhenUsed="0"/>
-    <w:lsdException w:name="Light List" w:semiHidden="0" w:uiPriority="61" w:unhideWhenUsed="0"/>
-    <w:lsdException w:name="Light Grid" w:semiHidden="0" w:uiPriority="62" w:unhideWhenUsed="0"/>
-    <w:lsdException w:name="Medium Shading 1" w:semiHidden="0" w:uiPriority="63" w:unhideWhenUsed="0"/>
-    <w:lsdException w:name="Medium Shading 2" w:semiHidden="0" w:uiPriority="64" w:unhideWhenUsed="0"/>
-    <w:lsdException w:name="Medium List 1" w:semiHidden="0" w:uiPriority="65" w:unhideWhenUsed="0"/>
-    <w:lsdException w:name="Medium List 2" w:semiHidden="0" w:uiPriority="66" w:unhideWhenUsed="0"/>
-    <w:lsdException w:name="Medium Grid 1" w:semiHidden="0" w:uiPriority="67" w:unhideWhenUsed="0"/>
-    <w:lsdException w:name="Medium Grid 2" w:semiHidden="0" w:uiPriority="68" w:unhideWhenUsed="0"/>
-    <w:lsdException w:name="Medium Grid 3" w:semiHidden="0" w:uiPriority="69" w:unhideWhenUsed="0"/>
-    <w:lsdException w:name="Dark List" w:semiHidden="0" w:uiPriority="70" w:unhideWhenUsed="0"/>
-    <w:lsdException w:name="Colorful Shading" w:semiHidden="0" w:uiPriority="71" w:unhideWhenUsed="0"/>
-    <w:lsdException w:name="Colorful List" w:semiHidden="0" w:uiPriority="72" w:unhideWhenUsed="0"/>
-    <w:lsdException w:name="Colorful Grid" w:semiHidden="0" w:uiPriority="73" w:unhideWhenUsed="0"/>
-    <w:lsdException w:name="Light Shading Accent 1" w:semiHidden="0" w:uiPriority="60" w:unhideWhenUsed="0"/>
-    <w:lsdException w:name="Light List Accent 1" w:semiHidden="0" w:uiPriority="61" w:unhideWhenUsed="0"/>
-    <w:lsdException w:name="Light Grid Accent 1" w:semiHidden="0" w:uiPriority="62" w:unhideWhenUsed="0"/>
-    <w:lsdException w:name="Medium Shading 1 Accent 1" w:semiHidden="0" w:uiPriority="63" w:unhideWhenUsed="0"/>
-    <w:lsdException w:name="Medium Shading 2 Accent 1" w:semiHidden="0" w:uiPriority="64" w:unhideWhenUsed="0"/>
-    <w:lsdException w:name="Medium List 1 Accent 1" w:semiHidden="0" w:uiPriority="65" w:unhideWhenUsed="0"/>
-    <w:lsdException w:name="Revision" w:unhideWhenUsed="0"/>
-    <w:lsdException w:name="List Paragraph" w:semiHidden="0" w:uiPriority="34" w:unhideWhenUsed="0" w:qFormat="1"/>
-    <w:lsdException w:name="Quote" w:semiHidden="0" w:uiPriority="29" w:unhideWhenUsed="0" w:qFormat="1"/>
-    <w:lsdException w:name="Intense Quote" w:semiHidden="0" w:uiPriority="30" w:unhideWhenUsed="0" w:qFormat="1"/>
-    <w:lsdException w:name="Medium List 2 Accent 1" w:semiHidden="0" w:uiPriority="66" w:unhideWhenUsed="0"/>
-    <w:lsdException w:name="Medium Grid 1 Accent 1" w:semiHidden="0" w:uiPriority="67" w:unhideWhenUsed="0"/>
-    <w:lsdException w:name="Medium Grid 2 Accent 1" w:semiHidden="0" w:uiPriority="68" w:unhideWhenUsed="0"/>
-    <w:lsdException w:name="Medium Grid 3 Accent 1" w:semiHidden="0" w:uiPriority="69" w:unhideWhenUsed="0"/>
-    <w:lsdException w:name="Dark List Accent 1" w:semiHidden="0" w:uiPriority="70" w:unhideWhenUsed="0"/>
-    <w:lsdException w:name="Colorful Shading Accent 1" w:semiHidden="0" w:uiPriority="71" w:unhideWhenUsed="0"/>
-    <w:lsdException w:name="Colorful List Accent 1" w:semiHidden="0" w:uiPriority="72" w:unhideWhenUsed="0"/>
-    <w:lsdException w:name="Colorful Grid Accent 1" w:semiHidden="0" w:uiPriority="73" w:unhideWhenUsed="0"/>
-    <w:lsdException w:name="Light Shading Accent 2" w:semiHidden="0" w:uiPriority="60" w:unhideWhenUsed="0"/>
-    <w:lsdException w:name="Light List Accent 2" w:semiHidden="0" w:uiPriority="61" w:unhideWhenUsed="0"/>
-    <w:lsdException w:name="Light Grid Accent 2" w:semiHidden="0" w:uiPriority="62" w:unhideWhenUsed="0"/>
-    <w:lsdException w:name="Medium Shading 1 Accent 2" w:semiHidden="0" w:uiPriority="63" w:unhideWhenUsed="0"/>
-    <w:lsdException w:name="Medium Shading 2 Accent 2" w:semiHidden="0" w:uiPriority="64" w:unhideWhenUsed="0"/>
-    <w:lsdException w:name="Medium List 1 Accent 2" w:semiHidden="0" w:uiPriority="65" w:unhideWhenUsed="0"/>
-    <w:lsdException w:name="Medium List 2 Accent 2" w:semiHidden="0" w:uiPriority="66" w:unhideWhenUsed="0"/>
-    <w:lsdException w:name="Medium Grid 1 Accent 2" w:semiHidden="0" w:uiPriority="67" w:unhideWhenUsed="0"/>
-    <w:lsdException w:name="Medium Grid 2 Accent 2" w:semiHidden="0" w:uiPriority="68" w:unhideWhenUsed="0"/>
-    <w:lsdException w:name="Medium Grid 3 Accent 2" w:semiHidden="0" w:uiPriority="69" w:unhideWhenUsed="0"/>
-    <w:lsdException w:name="Dark List Accent 2" w:semiHidden="0" w:uiPriority="70" w:unhideWhenUsed="0"/>
-    <w:lsdException w:name="Colorful Shading Accent 2" w:semiHidden="0" w:uiPriority="71" w:unhideWhenUsed="0"/>
-    <w:lsdException w:name="Colorful List Accent 2" w:semiHidden="0" w:uiPriority="72" w:unhideWhenUsed="0"/>
-    <w:lsdException w:name="Colorful Grid Accent 2" w:semiHidden="0" w:uiPriority="73" w:unhideWhenUsed="0"/>
-    <w:lsdException w:name="Light Shading Accent 3" w:semiHidden="0" w:uiPriority="60" w:unhideWhenUsed="0"/>
-    <w:lsdException w:name="Light List Accent 3" w:semiHidden="0" w:uiPriority="61" w:unhideWhenUsed="0"/>
-    <w:lsdException w:name="Light Grid Accent 3" w:semiHidden="0" w:uiPriority="62" w:unhideWhenUsed="0"/>
-    <w:lsdException w:name="Medium Shading 1 Accent 3" w:semiHidden="0" w:uiPriority="63" w:unhideWhenUsed="0"/>
-    <w:lsdException w:name="Medium Shading 2 Accent 3" w:semiHidden="0" w:uiPriority="64" w:unhideWhenUsed="0"/>
-    <w:lsdException w:name="Medium List 1 Accent 3" w:semiHidden="0" w:uiPriority="65" w:unhideWhenUsed="0"/>
-    <w:lsdException w:name="Medium List 2 Accent 3" w:semiHidden="0" w:uiPriority="66" w:unhideWhenUsed="0"/>
-    <w:lsdException w:name="Medium Grid 1 Accent 3" w:semiHidden="0" w:uiPriority="67" w:unhideWhenUsed="0"/>
-    <w:lsdException w:name="Medium Grid 2 Accent 3" w:semiHidden="0" w:uiPriority="68" w:unhideWhenUsed="0"/>
-    <w:lsdException w:name="Medium Grid 3 Accent 3" w:semiHidden="0" w:uiPriority="69" w:unhideWhenUsed="0"/>
-    <w:lsdException w:name="Dark List Accent 3" w:semiHidden="0" w:uiPriority="70" w:unhideWhenUsed="0"/>
-    <w:lsdException w:name="Colorful Shading Accent 3" w:semiHidden="0" w:uiPriority="71" w:unhideWhenUsed="0"/>
-    <w:lsdException w:name="Colorful List Accent 3" w:semiHidden="0" w:uiPriority="72" w:unhideWhenUsed="0"/>
-    <w:lsdException w:name="Colorful Grid Accent 3" w:semiHidden="0" w:uiPriority="73" w:unhideWhenUsed="0"/>
-    <w:lsdException w:name="Light Shading Accent 4" w:semiHidden="0" w:uiPriority="60" w:unhideWhenUsed="0"/>
-    <w:lsdException w:name="Light List Accent 4" w:semiHidden="0" w:uiPriority="61" w:unhideWhenUsed="0"/>
-    <w:lsdException w:name="Light Grid Accent 4" w:semiHidden="0" w:uiPriority="62" w:unhideWhenUsed="0"/>
-    <w:lsdException w:name="Medium Shading 1 Accent 4" w:semiHidden="0" w:uiPriority="63" w:unhideWhenUsed="0"/>
-    <w:lsdException w:name="Medium Shading 2 Accent 4" w:semiHidden="0" w:uiPriority="64" w:unhideWhenUsed="0"/>
-    <w:lsdException w:name="Medium List 1 Accent 4" w:semiHidden="0" w:uiPriority="65" w:unhideWhenUsed="0"/>
-    <w:lsdException w:name="Medium List 2 Accent 4" w:semiHidden="0" w:uiPriority="66" w:unhideWhenUsed="0"/>
-    <w:lsdException w:name="Medium Grid 1 Accent 4" w:semiHidden="0" w:uiPriority="67" w:unhideWhenUsed="0"/>
-    <w:lsdException w:name="Medium Grid 2 Accent 4" w:semiHidden="0" w:uiPriority="68" w:unhideWhenUsed="0"/>
-    <w:lsdException w:name="Medium Grid 3 Accent 4" w:semiHidden="0" w:uiPriority="69" w:unhideWhenUsed="0"/>
-    <w:lsdException w:name="Dark List Accent 4" w:semiHidden="0" w:uiPriority="70" w:unhideWhenUsed="0"/>
-    <w:lsdException w:name="Colorful Shading Accent 4" w:semiHidden="0" w:uiPriority="71" w:unhideWhenUsed="0"/>
-    <w:lsdException w:name="Colorful List Accent 4" w:semiHidden="0" w:uiPriority="72" w:unhideWhenUsed="0"/>
-    <w:lsdException w:name="Colorful Grid Accent 4" w:semiHidden="0" w:uiPriority="73" w:unhideWhenUsed="0"/>
-    <w:lsdException w:name="Light Shading Accent 5" w:semiHidden="0" w:uiPriority="60" w:unhideWhenUsed="0"/>
-    <w:lsdException w:name="Light List Accent 5" w:semiHidden="0" w:uiPriority="61" w:unhideWhenUsed="0"/>
-    <w:lsdException w:name="Light Grid Accent 5" w:semiHidden="0" w:uiPriority="62" w:unhideWhenUsed="0"/>
-    <w:lsdException w:name="Medium Shading 1 Accent 5" w:semiHidden="0" w:uiPriority="63" w:unhideWhenUsed="0"/>
-    <w:lsdException w:name="Medium Shading 2 Accent 5" w:semiHidden="0" w:uiPriority="64" w:unhideWhenUsed="0"/>
-    <w:lsdException w:name="Medium List 1 Accent 5" w:semiHidden="0" w:uiPriority="65" w:unhideWhenUsed="0"/>
-    <w:lsdException w:name="Medium List 2 Accent 5" w:semiHidden="0" w:uiPriority="66" w:unhideWhenUsed="0"/>
-    <w:lsdException w:name="Medium Grid 1 Accent 5" w:semiHidden="0" w:uiPriority="67" w:unhideWhenUsed="0"/>
-    <w:lsdException w:name="Medium Grid 2 Accent 5" w:semiHidden="0" w:uiPriority="68" w:unhideWhenUsed="0"/>
-    <w:lsdException w:name="Medium Grid 3 Accent 5" w:semiHidden="0" w:uiPriority="69" w:unhideWhenUsed="0"/>
-    <w:lsdException w:name="Dark List Accent 5" w:semiHidden="0" w:uiPriority="70" w:unhideWhenUsed="0"/>
-    <w:lsdException w:name="Colorful Shading Accent 5" w:semiHidden="0" w:uiPriority="71" w:unhideWhenUsed="0"/>
-    <w:lsdException w:name="Colorful List Accent 5" w:semiHidden="0" w:uiPriority="72" w:unhideWhenUsed="0"/>
-    <w:lsdException w:name="Colorful Grid Accent 5" w:semiHidden="0" w:uiPriority="73" w:unhideWhenUsed="0"/>
-    <w:lsdException w:name="Light Shading Accent 6" w:semiHidden="0" w:uiPriority="60" w:unhideWhenUsed="0"/>
-    <w:lsdException w:name="Light List Accent 6" w:semiHidden="0" w:uiPriority="61" w:unhideWhenUsed="0"/>
-    <w:lsdException w:name="Light Grid Accent 6" w:semiHidden="0" w:uiPriority="62" w:unhideWhenUsed="0"/>
-    <w:lsdException w:name="Medium Shading 1 Accent 6" w:semiHidden="0" w:uiPriority="63" w:unhideWhenUsed="0"/>
-    <w:lsdException w:name="Medium Shading 2 Accent 6" w:semiHidden="0" w:uiPriority="64" w:unhideWhenUsed="0"/>
-    <w:lsdException w:name="Medium List 1 Accent 6" w:semiHidden="0" w:uiPriority="65" w:unhideWhenUsed="0"/>
-    <w:lsdException w:name="Medium List 2 Accent 6" w:semiHidden="0" w:uiPriority="66" w:unhideWhenUsed="0"/>
-    <w:lsdException w:name="Medium Grid 1 Accent 6" w:semiHidden="0" w:uiPriority="67" w:unhideWhenUsed="0"/>
-    <w:lsdException w:name="Medium Grid 2 Accent 6" w:semiHidden="0" w:uiPriority="68" w:unhideWhenUsed="0"/>
-    <w:lsdException w:name="Medium Grid 3 Accent 6" w:semiHidden="0" w:uiPriority="69" w:unhideWhenUsed="0"/>
-    <w:lsdException w:name="Dark List Accent 6" w:semiHidden="0" w:uiPriority="70" w:unhideWhenUsed="0"/>
-    <w:lsdException w:name="Colorful Shading Accent 6" w:semiHidden="0" w:uiPriority="71" w:unhideWhenUsed="0"/>
-    <w:lsdException w:name="Colorful List Accent 6" w:semiHidden="0" w:uiPriority="72" w:unhideWhenUsed="0"/>
-    <w:lsdException w:name="Colorful Grid Accent 6" w:semiHidden="0" w:uiPriority="73" w:unhideWhenUsed="0"/>
-    <w:lsdException w:name="Subtle Emphasis" w:semiHidden="0" w:uiPriority="19" w:unhideWhenUsed="0" w:qFormat="1"/>
-    <w:lsdException w:name="Intense Emphasis" w:semiHidden="0" w:uiPriority="21" w:unhideWhenUsed="0" w:qFormat="1"/>
-    <w:lsdException w:name="Subtle Reference" w:semiHidden="0" w:uiPriority="31" w:unhideWhenUsed="0" w:qFormat="1"/>
-    <w:lsdException w:name="Intense Reference" w:semiHidden="0" w:uiPriority="32" w:unhideWhenUsed="0" w:qFormat="1"/>
-    <w:lsdException w:name="Book Title" w:semiHidden="0" w:uiPriority="33" w:unhideWhenUsed="0" w:qFormat="1"/>
-    <w:lsdException w:name="Bibliography" w:uiPriority="37"/>
-    <w:lsdException w:name="TOC Heading" w:uiPriority="39" w:qFormat="1"/>
+  <w:latentStyles w:defLockedState="0" w:defUIPriority="99" w:defSemiHidden="0" w:defUnhideWhenUsed="0" w:defQFormat="0" w:count="371">
+    <w:lsdException w:name="Normal" w:uiPriority="0" w:qFormat="1"/>
+    <w:lsdException w:name="heading 1" w:uiPriority="9" w:qFormat="1"/>
+    <w:lsdException w:name="heading 2" w:semiHidden="1" w:uiPriority="9" w:unhideWhenUsed="1" w:qFormat="1"/>
+    <w:lsdException w:name="heading 3" w:semiHidden="1" w:uiPriority="9" w:unhideWhenUsed="1" w:qFormat="1"/>
+    <w:lsdException w:name="heading 4" w:semiHidden="1" w:uiPriority="9" w:unhideWhenUsed="1" w:qFormat="1"/>
+    <w:lsdException w:name="heading 5" w:semiHidden="1" w:uiPriority="9" w:unhideWhenUsed="1" w:qFormat="1"/>
+    <w:lsdException w:name="heading 6" w:semiHidden="1" w:uiPriority="9" w:unhideWhenUsed="1" w:qFormat="1"/>
+    <w:lsdException w:name="heading 7" w:semiHidden="1" w:uiPriority="9" w:unhideWhenUsed="1" w:qFormat="1"/>
+    <w:lsdException w:name="heading 8" w:semiHidden="1" w:uiPriority="9" w:unhideWhenUsed="1" w:qFormat="1"/>
+    <w:lsdException w:name="heading 9" w:semiHidden="1" w:uiPriority="9" w:unhideWhenUsed="1" w:qFormat="1"/>
+    <w:lsdException w:name="index 1" w:semiHidden="1" w:unhideWhenUsed="1"/>
+    <w:lsdException w:name="index 2" w:semiHidden="1" w:unhideWhenUsed="1"/>
+    <w:lsdException w:name="index 3" w:semiHidden="1" w:unhideWhenUsed="1"/>
+    <w:lsdException w:name="index 4" w:semiHidden="1" w:unhideWhenUsed="1"/>
+    <w:lsdException w:name="index 5" w:semiHidden="1" w:unhideWhenUsed="1"/>
+    <w:lsdException w:name="index 6" w:semiHidden="1" w:unhideWhenUsed="1"/>
+    <w:lsdException w:name="index 7" w:semiHidden="1" w:unhideWhenUsed="1"/>
+    <w:lsdException w:name="index 8" w:semiHidden="1" w:unhideWhenUsed="1"/>
+    <w:lsdException w:name="index 9" w:semiHidden="1" w:unhideWhenUsed="1"/>
+    <w:lsdException w:name="toc 1" w:semiHidden="1" w:uiPriority="39" w:unhideWhenUsed="1"/>
+    <w:lsdException w:name="toc 2" w:semiHidden="1" w:uiPriority="39" w:unhideWhenUsed="1"/>
+    <w:lsdException w:name="toc 3" w:semiHidden="1" w:uiPriority="39" w:unhideWhenUsed="1"/>
+    <w:lsdException w:name="toc 4" w:semiHidden="1" w:uiPriority="39" w:unhideWhenUsed="1"/>
+    <w:lsdException w:name="toc 5" w:semiHidden="1" w:uiPriority="39" w:unhideWhenUsed="1"/>
+    <w:lsdException w:name="toc 6" w:semiHidden="1" w:uiPriority="39" w:unhideWhenUsed="1"/>
+    <w:lsdException w:name="toc 7" w:semiHidden="1" w:uiPriority="39" w:unhideWhenUsed="1"/>
+    <w:lsdException w:name="toc 8" w:semiHidden="1" w:uiPriority="39" w:unhideWhenUsed="1"/>
+    <w:lsdException w:name="toc 9" w:semiHidden="1" w:uiPriority="39" w:unhideWhenUsed="1"/>
+    <w:lsdException w:name="Normal Indent" w:semiHidden="1" w:unhideWhenUsed="1"/>
+    <w:lsdException w:name="footnote text" w:semiHidden="1" w:unhideWhenUsed="1"/>
+    <w:lsdException w:name="annotation text" w:semiHidden="1" w:unhideWhenUsed="1"/>
+    <w:lsdException w:name="header" w:semiHidden="1" w:unhideWhenUsed="1"/>
+    <w:lsdException w:name="footer" w:semiHidden="1" w:unhideWhenUsed="1"/>
+    <w:lsdException w:name="index heading" w:semiHidden="1" w:unhideWhenUsed="1"/>
+    <w:lsdException w:name="caption" w:semiHidden="1" w:uiPriority="35" w:unhideWhenUsed="1" w:qFormat="1"/>
+    <w:lsdException w:name="table of figures" w:semiHidden="1" w:unhideWhenUsed="1"/>
+    <w:lsdException w:name="envelope address" w:semiHidden="1" w:unhideWhenUsed="1"/>
+    <w:lsdException w:name="envelope return" w:semiHidden="1" w:unhideWhenUsed="1"/>
+    <w:lsdException w:name="footnote reference" w:semiHidden="1" w:unhideWhenUsed="1"/>
+    <w:lsdException w:name="annotation reference" w:semiHidden="1" w:unhideWhenUsed="1"/>
+    <w:lsdException w:name="line number" w:semiHidden="1" w:unhideWhenUsed="1"/>
+    <w:lsdException w:name="page number" w:semiHidden="1" w:unhideWhenUsed="1"/>
+    <w:lsdException w:name="endnote reference" w:semiHidden="1" w:unhideWhenUsed="1"/>
+    <w:lsdException w:name="endnote text" w:semiHidden="1" w:unhideWhenUsed="1"/>
+    <w:lsdException w:name="table of authorities" w:semiHidden="1" w:unhideWhenUsed="1"/>
+    <w:lsdException w:name="macro" w:semiHidden="1" w:unhideWhenUsed="1"/>
+    <w:lsdException w:name="toa heading" w:semiHidden="1" w:unhideWhenUsed="1"/>
+    <w:lsdException w:name="List" w:semiHidden="1" w:unhideWhenUsed="1"/>
+    <w:lsdException w:name="List Bullet" w:semiHidden="1" w:unhideWhenUsed="1"/>
+    <w:lsdException w:name="List Number" w:semiHidden="1" w:unhideWhenUsed="1"/>
+    <w:lsdException w:name="List 2" w:semiHidden="1" w:unhideWhenUsed="1"/>
+    <w:lsdException w:name="List 3" w:semiHidden="1" w:unhideWhenUsed="1"/>
+    <w:lsdException w:name="List 4" w:semiHidden="1" w:unhideWhenUsed="1"/>
+    <w:lsdException w:name="List 5" w:semiHidden="1" w:unhideWhenUsed="1"/>
+    <w:lsdException w:name="List Bullet 2" w:semiHidden="1" w:unhideWhenUsed="1"/>
+    <w:lsdException w:name="List Bullet 3" w:semiHidden="1" w:unhideWhenUsed="1"/>
+    <w:lsdException w:name="List Bullet 4" w:semiHidden="1" w:unhideWhenUsed="1"/>
+    <w:lsdException w:name="List Bullet 5" w:semiHidden="1" w:unhideWhenUsed="1"/>
+    <w:lsdException w:name="List Number 2" w:semiHidden="1" w:unhideWhenUsed="1"/>
+    <w:lsdException w:name="List Number 3" w:semiHidden="1" w:unhideWhenUsed="1"/>
+    <w:lsdException w:name="List Number 4" w:semiHidden="1" w:unhideWhenUsed="1"/>
+    <w:lsdException w:name="List Number 5" w:semiHidden="1" w:unhideWhenUsed="1"/>
+    <w:lsdException w:name="Title" w:uiPriority="10" w:qFormat="1"/>
+    <w:lsdException w:name="Closing" w:semiHidden="1" w:unhideWhenUsed="1"/>
+    <w:lsdException w:name="Signature" w:semiHidden="1" w:unhideWhenUsed="1"/>
+    <w:lsdException w:name="Default Paragraph Font" w:semiHidden="1" w:uiPriority="1" w:unhideWhenUsed="1"/>
+    <w:lsdException w:name="Body Text" w:semiHidden="1" w:unhideWhenUsed="1"/>
+    <w:lsdException w:name="Body Text Indent" w:semiHidden="1" w:unhideWhenUsed="1"/>
+    <w:lsdException w:name="List Continue" w:semiHidden="1" w:unhideWhenUsed="1"/>
+    <w:lsdException w:name="List Continue 2" w:semiHidden="1" w:unhideWhenUsed="1"/>
+    <w:lsdException w:name="List Continue 3" w:semiHidden="1" w:unhideWhenUsed="1"/>
+    <w:lsdException w:name="List Continue 4" w:semiHidden="1" w:unhideWhenUsed="1"/>
+    <w:lsdException w:name="List Continue 5" w:semiHidden="1" w:unhideWhenUsed="1"/>
+    <w:lsdException w:name="Message Header" w:semiHidden="1" w:unhideWhenUsed="1"/>
+    <w:lsdException w:name="Subtitle" w:uiPriority="11" w:qFormat="1"/>
+    <w:lsdException w:name="Salutation" w:semiHidden="1" w:unhideWhenUsed="1"/>
+    <w:lsdException w:name="Date" w:semiHidden="1" w:unhideWhenUsed="1"/>
+    <w:lsdException w:name="Body Text First Indent" w:semiHidden="1" w:unhideWhenUsed="1"/>
+    <w:lsdException w:name="Body Text First Indent 2" w:semiHidden="1" w:unhideWhenUsed="1"/>
+    <w:lsdException w:name="Note Heading" w:semiHidden="1" w:unhideWhenUsed="1"/>
+    <w:lsdException w:name="Body Text 2" w:semiHidden="1" w:unhideWhenUsed="1"/>
+    <w:lsdException w:name="Body Text 3" w:semiHidden="1" w:unhideWhenUsed="1"/>
+    <w:lsdException w:name="Body Text Indent 2" w:semiHidden="1" w:unhideWhenUsed="1"/>
+    <w:lsdException w:name="Body Text Indent 3" w:semiHidden="1" w:unhideWhenUsed="1"/>
+    <w:lsdException w:name="Block Text" w:semiHidden="1" w:unhideWhenUsed="1"/>
+    <w:lsdException w:name="Hyperlink" w:semiHidden="1" w:unhideWhenUsed="1"/>
+    <w:lsdException w:name="FollowedHyperlink" w:semiHidden="1" w:unhideWhenUsed="1"/>
+    <w:lsdException w:name="Strong" w:uiPriority="22" w:qFormat="1"/>
+    <w:lsdException w:name="Emphasis" w:uiPriority="20" w:qFormat="1"/>
+    <w:lsdException w:name="Document Map" w:semiHidden="1" w:unhideWhenUsed="1"/>
+    <w:lsdException w:name="Plain Text" w:semiHidden="1" w:unhideWhenUsed="1"/>
+    <w:lsdException w:name="E-mail Signature" w:semiHidden="1" w:unhideWhenUsed="1"/>
+    <w:lsdException w:name="HTML Top of Form" w:semiHidden="1" w:unhideWhenUsed="1"/>
+    <w:lsdException w:name="HTML Bottom of Form" w:semiHidden="1" w:unhideWhenUsed="1"/>
+    <w:lsdException w:name="Normal (Web)" w:semiHidden="1" w:unhideWhenUsed="1"/>
+    <w:lsdException w:name="HTML Acronym" w:semiHidden="1" w:unhideWhenUsed="1"/>
+    <w:lsdException w:name="HTML Address" w:semiHidden="1" w:unhideWhenUsed="1"/>
+    <w:lsdException w:name="HTML Cite" w:semiHidden="1" w:unhideWhenUsed="1"/>
+    <w:lsdException w:name="HTML Code" w:semiHidden="1" w:unhideWhenUsed="1"/>
+    <w:lsdException w:name="HTML Definition" w:semiHidden="1" w:unhideWhenUsed="1"/>
+    <w:lsdException w:name="HTML Keyboard" w:semiHidden="1" w:unhideWhenUsed="1"/>
+    <w:lsdException w:name="HTML Preformatted" w:semiHidden="1" w:unhideWhenUsed="1"/>
+    <w:lsdException w:name="HTML Sample" w:semiHidden="1" w:unhideWhenUsed="1"/>
+    <w:lsdException w:name="HTML Typewriter" w:semiHidden="1" w:unhideWhenUsed="1"/>
+    <w:lsdException w:name="HTML Variable" w:semiHidden="1" w:unhideWhenUsed="1"/>
+    <w:lsdException w:name="Normal Table" w:semiHidden="1" w:unhideWhenUsed="1"/>
+    <w:lsdException w:name="annotation subject" w:semiHidden="1" w:unhideWhenUsed="1"/>
+    <w:lsdException w:name="No List" w:semiHidden="1" w:unhideWhenUsed="1"/>
+    <w:lsdException w:name="Outline List 1" w:semiHidden="1" w:unhideWhenUsed="1"/>
+    <w:lsdException w:name="Outline List 2" w:semiHidden="1" w:unhideWhenUsed="1"/>
+    <w:lsdException w:name="Outline List 3" w:semiHidden="1" w:unhideWhenUsed="1"/>
+    <w:lsdException w:name="Table Simple 1" w:semiHidden="1" w:unhideWhenUsed="1"/>
+    <w:lsdException w:name="Table Simple 2" w:semiHidden="1" w:unhideWhenUsed="1"/>
+    <w:lsdException w:name="Table Simple 3" w:semiHidden="1" w:unhideWhenUsed="1"/>
+    <w:lsdException w:name="Table Classic 1" w:semiHidden="1" w:unhideWhenUsed="1"/>
+    <w:lsdException w:name="Table Classic 2" w:semiHidden="1" w:unhideWhenUsed="1"/>
+    <w:lsdException w:name="Table Classic 3" w:semiHidden="1" w:unhideWhenUsed="1"/>
+    <w:lsdException w:name="Table Classic 4" w:semiHidden="1" w:unhideWhenUsed="1"/>
+    <w:lsdException w:name="Table Colorful 1" w:semiHidden="1" w:unhideWhenUsed="1"/>
+    <w:lsdException w:name="Table Colorful 2" w:semiHidden="1" w:unhideWhenUsed="1"/>
+    <w:lsdException w:name="Table Colorful 3" w:semiHidden="1" w:unhideWhenUsed="1"/>
+    <w:lsdException w:name="Table Columns 1" w:semiHidden="1" w:unhideWhenUsed="1"/>
+    <w:lsdException w:name="Table Columns 2" w:semiHidden="1" w:unhideWhenUsed="1"/>
+    <w:lsdException w:name="Table Columns 3" w:semiHidden="1" w:unhideWhenUsed="1"/>
+    <w:lsdException w:name="Table Columns 4" w:semiHidden="1" w:unhideWhenUsed="1"/>
+    <w:lsdException w:name="Table Columns 5" w:semiHidden="1" w:unhideWhenUsed="1"/>
+    <w:lsdException w:name="Table Grid 1" w:semiHidden="1" w:unhideWhenUsed="1"/>
+    <w:lsdException w:name="Table Grid 2" w:semiHidden="1" w:unhideWhenUsed="1"/>
+    <w:lsdException w:name="Table Grid 3" w:semiHidden="1" w:unhideWhenUsed="1"/>
+    <w:lsdException w:name="Table Grid 4" w:semiHidden="1" w:unhideWhenUsed="1"/>
+    <w:lsdException w:name="Table Grid 5" w:semiHidden="1" w:unhideWhenUsed="1"/>
+    <w:lsdException w:name="Table Grid 6" w:semiHidden="1" w:unhideWhenUsed="1"/>
+    <w:lsdException w:name="Table Grid 7" w:semiHidden="1" w:unhideWhenUsed="1"/>
+    <w:lsdException w:name="Table Grid 8" w:semiHidden="1" w:unhideWhenUsed="1"/>
+    <w:lsdException w:name="Table List 1" w:semiHidden="1" w:unhideWhenUsed="1"/>
+    <w:lsdException w:name="Table List 2" w:semiHidden="1" w:unhideWhenUsed="1"/>
+    <w:lsdException w:name="Table List 3" w:semiHidden="1" w:unhideWhenUsed="1"/>
+    <w:lsdException w:name="Table List 4" w:semiHidden="1" w:unhideWhenUsed="1"/>
+    <w:lsdException w:name="Table List 5" w:semiHidden="1" w:unhideWhenUsed="1"/>
+    <w:lsdException w:name="Table List 6" w:semiHidden="1" w:unhideWhenUsed="1"/>
+    <w:lsdException w:name="Table List 7" w:semiHidden="1" w:unhideWhenUsed="1"/>
+    <w:lsdException w:name="Table List 8" w:semiHidden="1" w:unhideWhenUsed="1"/>
+    <w:lsdException w:name="Table 3D effects 1" w:semiHidden="1" w:unhideWhenUsed="1"/>
+    <w:lsdException w:name="Table 3D effects 2" w:semiHidden="1" w:unhideWhenUsed="1"/>
+    <w:lsdException w:name="Table 3D effects 3" w:semiHidden="1" w:unhideWhenUsed="1"/>
+    <w:lsdException w:name="Table Contemporary" w:semiHidden="1" w:unhideWhenUsed="1"/>
+    <w:lsdException w:name="Table Elegant" w:semiHidden="1" w:unhideWhenUsed="1"/>
+    <w:lsdException w:name="Table Professional" w:semiHidden="1" w:unhideWhenUsed="1"/>
+    <w:lsdException w:name="Table Subtle 1" w:semiHidden="1" w:unhideWhenUsed="1"/>
+    <w:lsdException w:name="Table Subtle 2" w:semiHidden="1" w:unhideWhenUsed="1"/>
+    <w:lsdException w:name="Table Web 1" w:semiHidden="1" w:unhideWhenUsed="1"/>
+    <w:lsdException w:name="Table Web 2" w:semiHidden="1" w:unhideWhenUsed="1"/>
+    <w:lsdException w:name="Table Web 3" w:semiHidden="1" w:unhideWhenUsed="1"/>
+    <w:lsdException w:name="Balloon Text" w:semiHidden="1" w:unhideWhenUsed="1"/>
+    <w:lsdException w:name="Table Grid" w:uiPriority="59"/>
+    <w:lsdException w:name="Table Theme" w:semiHidden="1" w:unhideWhenUsed="1"/>
+    <w:lsdException w:name="Placeholder Text" w:semiHidden="1"/>
+    <w:lsdException w:name="No Spacing" w:uiPriority="1" w:qFormat="1"/>
+    <w:lsdException w:name="Light Shading" w:uiPriority="60"/>
+    <w:lsdException w:name="Light List" w:uiPriority="61"/>
+    <w:lsdException w:name="Light Grid" w:uiPriority="62"/>
+    <w:lsdException w:name="Medium Shading 1" w:uiPriority="63"/>
+    <w:lsdException w:name="Medium Shading 2" w:uiPriority="64"/>
+    <w:lsdException w:name="Medium List 1" w:uiPriority="65"/>
+    <w:lsdException w:name="Medium List 2" w:uiPriority="66"/>
+    <w:lsdException w:name="Medium Grid 1" w:uiPriority="67"/>
+    <w:lsdException w:name="Medium Grid 2" w:uiPriority="68"/>
+    <w:lsdException w:name="Medium Grid 3" w:uiPriority="69"/>
+    <w:lsdException w:name="Dark List" w:uiPriority="70"/>
+    <w:lsdException w:name="Colorful Shading" w:uiPriority="71"/>
+    <w:lsdException w:name="Colorful List" w:uiPriority="72"/>
+    <w:lsdException w:name="Colorful Grid" w:uiPriority="73"/>
+    <w:lsdException w:name="Light Shading Accent 1" w:uiPriority="60"/>
+    <w:lsdException w:name="Light List Accent 1" w:uiPriority="61"/>
+    <w:lsdException w:name="Light Grid Accent 1" w:uiPriority="62"/>
+    <w:lsdException w:name="Medium Shading 1 Accent 1" w:uiPriority="63"/>
+    <w:lsdException w:name="Medium Shading 2 Accent 1" w:uiPriority="64"/>
+    <w:lsdException w:name="Medium List 1 Accent 1" w:uiPriority="65"/>
+    <w:lsdException w:name="Revision" w:semiHidden="1"/>
+    <w:lsdException w:name="List Paragraph" w:uiPriority="34" w:qFormat="1"/>
+    <w:lsdException w:name="Quote" w:uiPriority="29" w:qFormat="1"/>
+    <w:lsdException w:name="Intense Quote" w:uiPriority="30" w:qFormat="1"/>
+    <w:lsdException w:name="Medium List 2 Accent 1" w:uiPriority="66"/>
+    <w:lsdException w:name="Medium Grid 1 Accent 1" w:uiPriority="67"/>
+    <w:lsdException w:name="Medium Grid 2 Accent 1" w:uiPriority="68"/>
+    <w:lsdException w:name="Medium Grid 3 Accent 1" w:uiPriority="69"/>
+    <w:lsdException w:name="Dark List Accent 1" w:uiPriority="70"/>
+    <w:lsdException w:name="Colorful Shading Accent 1" w:uiPriority="71"/>
+    <w:lsdException w:name="Colorful List Accent 1" w:uiPriority="72"/>
+    <w:lsdException w:name="Colorful Grid Accent 1" w:uiPriority="73"/>
+    <w:lsdException w:name="Light Shading Accent 2" w:uiPriority="60"/>
+    <w:lsdException w:name="Light List Accent 2" w:uiPriority="61"/>
+    <w:lsdException w:name="Light Grid Accent 2" w:uiPriority="62"/>
+    <w:lsdException w:name="Medium Shading 1 Accent 2" w:uiPriority="63"/>
+    <w:lsdException w:name="Medium Shading 2 Accent 2" w:uiPriority="64"/>
+    <w:lsdException w:name="Medium List 1 Accent 2" w:uiPriority="65"/>
+    <w:lsdException w:name="Medium List 2 Accent 2" w:uiPriority="66"/>
+    <w:lsdException w:name="Medium Grid 1 Accent 2" w:uiPriority="67"/>
+    <w:lsdException w:name="Medium Grid 2 Accent 2" w:uiPriority="68"/>
+    <w:lsdException w:name="Medium Grid 3 Accent 2" w:uiPriority="69"/>
+    <w:lsdException w:name="Dark List Accent 2" w:uiPriority="70"/>
+    <w:lsdException w:name="Colorful Shading Accent 2" w:uiPriority="71"/>
+    <w:lsdException w:name="Colorful List Accent 2" w:uiPriority="72"/>
+    <w:lsdException w:name="Colorful Grid Accent 2" w:uiPriority="73"/>
+    <w:lsdException w:name="Light Shading Accent 3" w:uiPriority="60"/>
+    <w:lsdException w:name="Light List Accent 3" w:uiPriority="61"/>
+    <w:lsdException w:name="Light Grid Accent 3" w:uiPriority="62"/>
+    <w:lsdException w:name="Medium Shading 1 Accent 3" w:uiPriority="63"/>
+    <w:lsdException w:name="Medium Shading 2 Accent 3" w:uiPriority="64"/>
+    <w:lsdException w:name="Medium List 1 Accent 3" w:uiPriority="65"/>
+    <w:lsdException w:name="Medium List 2 Accent 3" w:uiPriority="66"/>
+    <w:lsdException w:name="Medium Grid 1 Accent 3" w:uiPriority="67"/>
+    <w:lsdException w:name="Medium Grid 2 Accent 3" w:uiPriority="68"/>
+    <w:lsdException w:name="Medium Grid 3 Accent 3" w:uiPriority="69"/>
+    <w:lsdException w:name="Dark List Accent 3" w:uiPriority="70"/>
+    <w:lsdException w:name="Colorful Shading Accent 3" w:uiPriority="71"/>
+    <w:lsdException w:name="Colorful List Accent 3" w:uiPriority="72"/>
+    <w:lsdException w:name="Colorful Grid Accent 3" w:uiPriority="73"/>
+    <w:lsdException w:name="Light Shading Accent 4" w:uiPriority="60"/>
+    <w:lsdException w:name="Light List Accent 4" w:uiPriority="61"/>
+    <w:lsdException w:name="Light Grid Accent 4" w:uiPriority="62"/>
+    <w:lsdException w:name="Medium Shading 1 Accent 4" w:uiPriority="63"/>
+    <w:lsdException w:name="Medium Shading 2 Accent 4" w:uiPriority="64"/>
+    <w:lsdException w:name="Medium List 1 Accent 4" w:uiPriority="65"/>
+    <w:lsdException w:name="Medium List 2 Accent 4" w:uiPriority="66"/>
+    <w:lsdException w:name="Medium Grid 1 Accent 4" w:uiPriority="67"/>
+    <w:lsdException w:name="Medium Grid 2 Accent 4" w:uiPriority="68"/>
+    <w:lsdException w:name="Medium Grid 3 Accent 4" w:uiPriority="69"/>
+    <w:lsdException w:name="Dark List Accent 4" w:uiPriority="70"/>
+    <w:lsdException w:name="Colorful Shading Accent 4" w:uiPriority="71"/>
+    <w:lsdException w:name="Colorful List Accent 4" w:uiPriority="72"/>
+    <w:lsdException w:name="Colorful Grid Accent 4" w:uiPriority="73"/>
+    <w:lsdException w:name="Light Shading Accent 5" w:uiPriority="60"/>
+    <w:lsdException w:name="Light List Accent 5" w:uiPriority="61"/>
+    <w:lsdException w:name="Light Grid Accent 5" w:uiPriority="62"/>
+    <w:lsdException w:name="Medium Shading 1 Accent 5" w:uiPriority="63"/>
+    <w:lsdException w:name="Medium Shading 2 Accent 5" w:uiPriority="64"/>
+    <w:lsdException w:name="Medium List 1 Accent 5" w:uiPriority="65"/>
+    <w:lsdException w:name="Medium List 2 Accent 5" w:uiPriority="66"/>
+    <w:lsdException w:name="Medium Grid 1 Accent 5" w:uiPriority="67"/>
+    <w:lsdException w:name="Medium Grid 2 Accent 5" w:uiPriority="68"/>
+    <w:lsdException w:name="Medium Grid 3 Accent 5" w:uiPriority="69"/>
+    <w:lsdException w:name="Dark List Accent 5" w:uiPriority="70"/>
+    <w:lsdException w:name="Colorful Shading Accent 5" w:uiPriority="71"/>
+    <w:lsdException w:name="Colorful List Accent 5" w:uiPriority="72"/>
+    <w:lsdException w:name="Colorful Grid Accent 5" w:uiPriority="73"/>
+    <w:lsdException w:name="Light Shading Accent 6" w:uiPriority="60"/>
+    <w:lsdException w:name="Light List Accent 6" w:uiPriority="61"/>
+    <w:lsdException w:name="Light Grid Accent 6" w:uiPriority="62"/>
+    <w:lsdException w:name="Medium Shading 1 Accent 6" w:uiPriority="63"/>
+    <w:lsdException w:name="Medium Shading 2 Accent 6" w:uiPriority="64"/>
+    <w:lsdException w:name="Medium List 1 Accent 6" w:uiPriority="65"/>
+    <w:lsdException w:name="Medium List 2 Accent 6" w:uiPriority="66"/>
+    <w:lsdException w:name="Medium Grid 1 Accent 6" w:uiPriority="67"/>
+    <w:lsdException w:name="Medium Grid 2 Accent 6" w:uiPriority="68"/>
+    <w:lsdException w:name="Medium Grid 3 Accent 6" w:uiPriority="69"/>
+    <w:lsdException w:name="Dark List Accent 6" w:uiPriority="70"/>
+    <w:lsdException w:name="Colorful Shading Accent 6" w:uiPriority="71"/>
+    <w:lsdException w:name="Colorful List Accent 6" w:uiPriority="72"/>
+    <w:lsdException w:name="Colorful Grid Accent 6" w:uiPriority="73"/>
+    <w:lsdException w:name="Subtle Emphasis" w:uiPriority="19" w:qFormat="1"/>
+    <w:lsdException w:name="Intense Emphasis" w:uiPriority="21" w:qFormat="1"/>
+    <w:lsdException w:name="Subtle Reference" w:uiPriority="31" w:qFormat="1"/>
+    <w:lsdException w:name="Intense Reference" w:uiPriority="32" w:qFormat="1"/>
+    <w:lsdException w:name="Book Title" w:uiPriority="33" w:qFormat="1"/>
+    <w:lsdException w:name="Bibliography" w:semiHidden="1" w:uiPriority="37" w:unhideWhenUsed="1"/>
+    <w:lsdException w:name="TOC Heading" w:semiHidden="1" w:uiPriority="39" w:unhideWhenUsed="1" w:qFormat="1"/>
+    <w:lsdException w:name="Plain Table 1" w:uiPriority="41"/>
+    <w:lsdException w:name="Plain Table 2" w:uiPriority="42"/>
+    <w:lsdException w:name="Plain Table 3" w:uiPriority="43"/>
+    <w:lsdException w:name="Plain Table 4" w:uiPriority="44"/>
+    <w:lsdException w:name="Plain Table 5" w:uiPriority="45"/>
+    <w:lsdException w:name="Grid Table Light" w:uiPriority="40"/>
+    <w:lsdException w:name="Grid Table 1 Light" w:uiPriority="46"/>
+    <w:lsdException w:name="Grid Table 2" w:uiPriority="47"/>
+    <w:lsdException w:name="Grid Table 3" w:uiPriority="48"/>
+    <w:lsdException w:name="Grid Table 4" w:uiPriority="49"/>
+    <w:lsdException w:name="Grid Table 5 Dark" w:uiPriority="50"/>
+    <w:lsdException w:name="Grid Table 6 Colorful" w:uiPriority="51"/>
+    <w:lsdException w:name="Grid Table 7 Colorful" w:uiPriority="52"/>
+    <w:lsdException w:name="Grid Table 1 Light Accent 1" w:uiPriority="46"/>
+    <w:lsdException w:name="Grid Table 2 Accent 1" w:uiPriority="47"/>
+    <w:lsdException w:name="Grid Table 3 Accent 1" w:uiPriority="48"/>
+    <w:lsdException w:name="Grid Table 4 Accent 1" w:uiPriority="49"/>
+    <w:lsdException w:name="Grid Table 5 Dark Accent 1" w:uiPriority="50"/>
+    <w:lsdException w:name="Grid Table 6 Colorful Accent 1" w:uiPriority="51"/>
+    <w:lsdException w:name="Grid Table 7 Colorful Accent 1" w:uiPriority="52"/>
+    <w:lsdException w:name="Grid Table 1 Light Accent 2" w:uiPriority="46"/>
+    <w:lsdException w:name="Grid Table 2 Accent 2" w:uiPriority="47"/>
+    <w:lsdException w:name="Grid Table 3 Accent 2" w:uiPriority="48"/>
+    <w:lsdException w:name="Grid Table 4 Accent 2" w:uiPriority="49"/>
+    <w:lsdException w:name="Grid Table 5 Dark Accent 2" w:uiPriority="50"/>
+    <w:lsdException w:name="Grid Table 6 Colorful Accent 2" w:uiPriority="51"/>
+    <w:lsdException w:name="Grid Table 7 Colorful Accent 2" w:uiPriority="52"/>
+    <w:lsdException w:name="Grid Table 1 Light Accent 3" w:uiPriority="46"/>
+    <w:lsdException w:name="Grid Table 2 Accent 3" w:uiPriority="47"/>
+    <w:lsdException w:name="Grid Table 3 Accent 3" w:uiPriority="48"/>
+    <w:lsdException w:name="Grid Table 4 Accent 3" w:uiPriority="49"/>
+    <w:lsdException w:name="Grid Table 5 Dark Accent 3" w:uiPriority="50"/>
+    <w:lsdException w:name="Grid Table 6 Colorful Accent 3" w:uiPriority="51"/>
+    <w:lsdException w:name="Grid Table 7 Colorful Accent 3" w:uiPriority="52"/>
+    <w:lsdException w:name="Grid Table 1 Light Accent 4" w:uiPriority="46"/>
+    <w:lsdException w:name="Grid Table 2 Accent 4" w:uiPriority="47"/>
+    <w:lsdException w:name="Grid Table 3 Accent 4" w:uiPriority="48"/>
+    <w:lsdException w:name="Grid Table 4 Accent 4" w:uiPriority="49"/>
+    <w:lsdException w:name="Grid Table 5 Dark Accent 4" w:uiPriority="50"/>
+    <w:lsdException w:name="Grid Table 6 Colorful Accent 4" w:uiPriority="51"/>
+    <w:lsdException w:name="Grid Table 7 Colorful Accent 4" w:uiPriority="52"/>
+    <w:lsdException w:name="Grid Table 1 Light Accent 5" w:uiPriority="46"/>
+    <w:lsdException w:name="Grid Table 2 Accent 5" w:uiPriority="47"/>
+    <w:lsdException w:name="Grid Table 3 Accent 5" w:uiPriority="48"/>
+    <w:lsdException w:name="Grid Table 4 Accent 5" w:uiPriority="49"/>
+    <w:lsdException w:name="Grid Table 5 Dark Accent 5" w:uiPriority="50"/>
+    <w:lsdException w:name="Grid Table 6 Colorful Accent 5" w:uiPriority="51"/>
+    <w:lsdException w:name="Grid Table 7 Colorful Accent 5" w:uiPriority="52"/>
+    <w:lsdException w:name="Grid Table 1 Light Accent 6" w:uiPriority="46"/>
+    <w:lsdException w:name="Grid Table 2 Accent 6" w:uiPriority="47"/>
+    <w:lsdException w:name="Grid Table 3 Accent 6" w:uiPriority="48"/>
+    <w:lsdException w:name="Grid Table 4 Accent 6" w:uiPriority="49"/>
+    <w:lsdException w:name="Grid Table 5 Dark Accent 6" w:uiPriority="50"/>
+    <w:lsdException w:name="Grid Table 6 Colorful Accent 6" w:uiPriority="51"/>
+    <w:lsdException w:name="Grid Table 7 Colorful Accent 6" w:uiPriority="52"/>
+    <w:lsdException w:name="List Table 1 Light" w:uiPriority="46"/>
+    <w:lsdException w:name="List Table 2" w:uiPriority="47"/>
+    <w:lsdException w:name="List Table 3" w:uiPriority="48"/>
+    <w:lsdException w:name="List Table 4" w:uiPriority="49"/>
+    <w:lsdException w:name="List Table 5 Dark" w:uiPriority="50"/>
+    <w:lsdException w:name="List Table 6 Colorful" w:uiPriority="51"/>
+    <w:lsdException w:name="List Table 7 Colorful" w:uiPriority="52"/>
+    <w:lsdException w:name="List Table 1 Light Accent 1" w:uiPriority="46"/>
+    <w:lsdException w:name="List Table 2 Accent 1" w:uiPriority="47"/>
+    <w:lsdException w:name="List Table 3 Accent 1" w:uiPriority="48"/>
+    <w:lsdException w:name="List Table 4 Accent 1" w:uiPriority="49"/>
+    <w:lsdException w:name="List Table 5 Dark Accent 1" w:uiPriority="50"/>
+    <w:lsdException w:name="List Table 6 Colorful Accent 1" w:uiPriority="51"/>
+    <w:lsdException w:name="List Table 7 Colorful Accent 1" w:uiPriority="52"/>
+    <w:lsdException w:name="List Table 1 Light Accent 2" w:uiPriority="46"/>
+    <w:lsdException w:name="List Table 2 Accent 2" w:uiPriority="47"/>
+    <w:lsdException w:name="List Table 3 Accent 2" w:uiPriority="48"/>
+    <w:lsdException w:name="List Table 4 Accent 2" w:uiPriority="49"/>
+    <w:lsdException w:name="List Table 5 Dark Accent 2" w:uiPriority="50"/>
+    <w:lsdException w:name="List Table 6 Colorful Accent 2" w:uiPriority="51"/>
+    <w:lsdException w:name="List Table 7 Colorful Accent 2" w:uiPriority="52"/>
+    <w:lsdException w:name="List Table 1 Light Accent 3" w:uiPriority="46"/>
+    <w:lsdException w:name="List Table 2 Accent 3" w:uiPriority="47"/>
+    <w:lsdException w:name="List Table 3 Accent 3" w:uiPriority="48"/>
+    <w:lsdException w:name="List Table 4 Accent 3" w:uiPriority="49"/>
+    <w:lsdException w:name="List Table 5 Dark Accent 3" w:uiPriority="50"/>
+    <w:lsdException w:name="List Table 6 Colorful Accent 3" w:uiPriority="51"/>
+    <w:lsdException w:name="List Table 7 Colorful Accent 3" w:uiPriority="52"/>
+    <w:lsdException w:name="List Table 1 Light Accent 4" w:uiPriority="46"/>
+    <w:lsdException w:name="List Table 2 Accent 4" w:uiPriority="47"/>
+    <w:lsdException w:name="List Table 3 Accent 4" w:uiPriority="48"/>
+    <w:lsdException w:name="List Table 4 Accent 4" w:uiPriority="49"/>
+    <w:lsdException w:name="List Table 5 Dark Accent 4" w:uiPriority="50"/>
+    <w:lsdException w:name="List Table 6 Colorful Accent 4" w:uiPriority="51"/>
+    <w:lsdException w:name="List Table 7 Colorful Accent 4" w:uiPriority="52"/>
+    <w:lsdException w:name="List Table 1 Light Accent 5" w:uiPriority="46"/>
+    <w:lsdException w:name="List Table 2 Accent 5" w:uiPriority="47"/>
+    <w:lsdException w:name="List Table 3 Accent 5" w:uiPriority="48"/>
+    <w:lsdException w:name="List Table 4 Accent 5" w:uiPriority="49"/>
+    <w:lsdException w:name="List Table 5 Dark Accent 5" w:uiPriority="50"/>
+    <w:lsdException w:name="List Table 6 Colorful Accent 5" w:uiPriority="51"/>
+    <w:lsdException w:name="List Table 7 Colorful Accent 5" w:uiPriority="52"/>
+    <w:lsdException w:name="List Table 1 Light Accent 6" w:uiPriority="46"/>
+    <w:lsdException w:name="List Table 2 Accent 6" w:uiPriority="47"/>
+    <w:lsdException w:name="List Table 3 Accent 6" w:uiPriority="48"/>
+    <w:lsdException w:name="List Table 4 Accent 6" w:uiPriority="49"/>
+    <w:lsdException w:name="List Table 5 Dark Accent 6" w:uiPriority="50"/>
+    <w:lsdException w:name="List Table 6 Colorful Accent 6" w:uiPriority="51"/>
+    <w:lsdException w:name="List Table 7 Colorful Accent 6" w:uiPriority="52"/>
   </w:latentStyles>
   <w:style w:type="paragraph" w:default="1" w:styleId="Normal">
     <w:name w:val="Normal"/>
@@ -3903,6 +4469,7 @@
     <w:uiPriority w:val="59"/>
     <w:rsid w:val="006B5357"/>
     <w:tblPr>
+      <w:tblInd w:w="0" w:type="dxa"/>
       <w:tblBorders>
         <w:top w:val="single" w:sz="4" w:space="0" w:color="auto"/>
         <w:left w:val="single" w:sz="4" w:space="0" w:color="auto"/>
@@ -3911,314 +4478,12 @@
         <w:insideH w:val="single" w:sz="4" w:space="0" w:color="auto"/>
         <w:insideV w:val="single" w:sz="4" w:space="0" w:color="auto"/>
       </w:tblBorders>
-    </w:tblPr>
-  </w:style>
-</w:styles>
-</file>
-
-<file path=word/stylesWithEffects.xml><?xml version="1.0" encoding="utf-8"?>
-<w:styles xmlns:wpc="http://schemas.microsoft.com/office/word/2010/wordprocessingCanvas" xmlns:mc="http://schemas.openxmlformats.org/markup-compatibility/2006" xmlns:o="urn:schemas-microsoft-com:office:office" xmlns:r="http://schemas.openxmlformats.org/officeDocument/2006/relationships" xmlns:m="http://schemas.openxmlformats.org/officeDocument/2006/math" xmlns:v="urn:schemas-microsoft-com:vml" xmlns:wp14="http://schemas.microsoft.com/office/word/2010/wordprocessingDrawing" xmlns:wp="http://schemas.openxmlformats.org/drawingml/2006/wordprocessingDrawing" xmlns:w10="urn:schemas-microsoft-com:office:word" xmlns:w="http://schemas.openxmlformats.org/wordprocessingml/2006/main" xmlns:w14="http://schemas.microsoft.com/office/word/2010/wordml" xmlns:wpg="http://schemas.microsoft.com/office/word/2010/wordprocessingGroup" xmlns:wpi="http://schemas.microsoft.com/office/word/2010/wordprocessingInk" xmlns:wne="http://schemas.microsoft.com/office/word/2006/wordml" xmlns:wps="http://schemas.microsoft.com/office/word/2010/wordprocessingShape" mc:Ignorable="w14 wp14">
-  <w:docDefaults>
-    <w:rPrDefault>
-      <w:rPr>
-        <w:rFonts w:ascii="Times New Roman" w:eastAsia="Arial Unicode MS" w:hAnsi="Times New Roman" w:cs="Times New Roman"/>
-        <w:bdr w:val="nil"/>
-        <w:lang w:val="en-US" w:eastAsia="en-US" w:bidi="ar-SA"/>
-      </w:rPr>
-    </w:rPrDefault>
-    <w:pPrDefault>
-      <w:pPr>
-        <w:pBdr>
-          <w:top w:val="nil"/>
-          <w:left w:val="nil"/>
-          <w:bottom w:val="nil"/>
-          <w:right w:val="nil"/>
-          <w:between w:val="nil"/>
-          <w:bar w:val="nil"/>
-        </w:pBdr>
-      </w:pPr>
-    </w:pPrDefault>
-  </w:docDefaults>
-  <w:latentStyles w:defLockedState="0" w:defUIPriority="99" w:defSemiHidden="1" w:defUnhideWhenUsed="1" w:defQFormat="0" w:count="267">
-    <w:lsdException w:name="Normal" w:semiHidden="0" w:uiPriority="0" w:unhideWhenUsed="0" w:qFormat="1"/>
-    <w:lsdException w:name="heading 1" w:semiHidden="0" w:uiPriority="9" w:unhideWhenUsed="0" w:qFormat="1"/>
-    <w:lsdException w:name="heading 2" w:uiPriority="9" w:qFormat="1"/>
-    <w:lsdException w:name="heading 3" w:uiPriority="9" w:qFormat="1"/>
-    <w:lsdException w:name="heading 4" w:uiPriority="9" w:qFormat="1"/>
-    <w:lsdException w:name="heading 5" w:uiPriority="9" w:qFormat="1"/>
-    <w:lsdException w:name="heading 6" w:uiPriority="9" w:qFormat="1"/>
-    <w:lsdException w:name="heading 7" w:uiPriority="9" w:qFormat="1"/>
-    <w:lsdException w:name="heading 8" w:uiPriority="9" w:qFormat="1"/>
-    <w:lsdException w:name="heading 9" w:uiPriority="9" w:qFormat="1"/>
-    <w:lsdException w:name="toc 1" w:uiPriority="39"/>
-    <w:lsdException w:name="toc 2" w:uiPriority="39"/>
-    <w:lsdException w:name="toc 3" w:uiPriority="39"/>
-    <w:lsdException w:name="toc 4" w:uiPriority="39"/>
-    <w:lsdException w:name="toc 5" w:uiPriority="39"/>
-    <w:lsdException w:name="toc 6" w:uiPriority="39"/>
-    <w:lsdException w:name="toc 7" w:uiPriority="39"/>
-    <w:lsdException w:name="toc 8" w:uiPriority="39"/>
-    <w:lsdException w:name="toc 9" w:uiPriority="39"/>
-    <w:lsdException w:name="caption" w:uiPriority="35" w:qFormat="1"/>
-    <w:lsdException w:name="Title" w:semiHidden="0" w:uiPriority="10" w:unhideWhenUsed="0" w:qFormat="1"/>
-    <w:lsdException w:name="Default Paragraph Font" w:uiPriority="1"/>
-    <w:lsdException w:name="Subtitle" w:semiHidden="0" w:uiPriority="11" w:unhideWhenUsed="0" w:qFormat="1"/>
-    <w:lsdException w:name="Strong" w:semiHidden="0" w:uiPriority="22" w:unhideWhenUsed="0" w:qFormat="1"/>
-    <w:lsdException w:name="Emphasis" w:semiHidden="0" w:uiPriority="20" w:unhideWhenUsed="0" w:qFormat="1"/>
-    <w:lsdException w:name="Table Grid" w:semiHidden="0" w:uiPriority="59" w:unhideWhenUsed="0"/>
-    <w:lsdException w:name="Placeholder Text" w:unhideWhenUsed="0"/>
-    <w:lsdException w:name="No Spacing" w:semiHidden="0" w:uiPriority="1" w:unhideWhenUsed="0" w:qFormat="1"/>
-    <w:lsdException w:name="Light Shading" w:semiHidden="0" w:uiPriority="60" w:unhideWhenUsed="0"/>
-    <w:lsdException w:name="Light List" w:semiHidden="0" w:uiPriority="61" w:unhideWhenUsed="0"/>
-    <w:lsdException w:name="Light Grid" w:semiHidden="0" w:uiPriority="62" w:unhideWhenUsed="0"/>
-    <w:lsdException w:name="Medium Shading 1" w:semiHidden="0" w:uiPriority="63" w:unhideWhenUsed="0"/>
-    <w:lsdException w:name="Medium Shading 2" w:semiHidden="0" w:uiPriority="64" w:unhideWhenUsed="0"/>
-    <w:lsdException w:name="Medium List 1" w:semiHidden="0" w:uiPriority="65" w:unhideWhenUsed="0"/>
-    <w:lsdException w:name="Medium List 2" w:semiHidden="0" w:uiPriority="66" w:unhideWhenUsed="0"/>
-    <w:lsdException w:name="Medium Grid 1" w:semiHidden="0" w:uiPriority="67" w:unhideWhenUsed="0"/>
-    <w:lsdException w:name="Medium Grid 2" w:semiHidden="0" w:uiPriority="68" w:unhideWhenUsed="0"/>
-    <w:lsdException w:name="Medium Grid 3" w:semiHidden="0" w:uiPriority="69" w:unhideWhenUsed="0"/>
-    <w:lsdException w:name="Dark List" w:semiHidden="0" w:uiPriority="70" w:unhideWhenUsed="0"/>
-    <w:lsdException w:name="Colorful Shading" w:semiHidden="0" w:uiPriority="71" w:unhideWhenUsed="0"/>
-    <w:lsdException w:name="Colorful List" w:semiHidden="0" w:uiPriority="72" w:unhideWhenUsed="0"/>
-    <w:lsdException w:name="Colorful Grid" w:semiHidden="0" w:uiPriority="73" w:unhideWhenUsed="0"/>
-    <w:lsdException w:name="Light Shading Accent 1" w:semiHidden="0" w:uiPriority="60" w:unhideWhenUsed="0"/>
-    <w:lsdException w:name="Light List Accent 1" w:semiHidden="0" w:uiPriority="61" w:unhideWhenUsed="0"/>
-    <w:lsdException w:name="Light Grid Accent 1" w:semiHidden="0" w:uiPriority="62" w:unhideWhenUsed="0"/>
-    <w:lsdException w:name="Medium Shading 1 Accent 1" w:semiHidden="0" w:uiPriority="63" w:unhideWhenUsed="0"/>
-    <w:lsdException w:name="Medium Shading 2 Accent 1" w:semiHidden="0" w:uiPriority="64" w:unhideWhenUsed="0"/>
-    <w:lsdException w:name="Medium List 1 Accent 1" w:semiHidden="0" w:uiPriority="65" w:unhideWhenUsed="0"/>
-    <w:lsdException w:name="Revision" w:unhideWhenUsed="0"/>
-    <w:lsdException w:name="List Paragraph" w:semiHidden="0" w:uiPriority="34" w:unhideWhenUsed="0" w:qFormat="1"/>
-    <w:lsdException w:name="Quote" w:semiHidden="0" w:uiPriority="29" w:unhideWhenUsed="0" w:qFormat="1"/>
-    <w:lsdException w:name="Intense Quote" w:semiHidden="0" w:uiPriority="30" w:unhideWhenUsed="0" w:qFormat="1"/>
-    <w:lsdException w:name="Medium List 2 Accent 1" w:semiHidden="0" w:uiPriority="66" w:unhideWhenUsed="0"/>
-    <w:lsdException w:name="Medium Grid 1 Accent 1" w:semiHidden="0" w:uiPriority="67" w:unhideWhenUsed="0"/>
-    <w:lsdException w:name="Medium Grid 2 Accent 1" w:semiHidden="0" w:uiPriority="68" w:unhideWhenUsed="0"/>
-    <w:lsdException w:name="Medium Grid 3 Accent 1" w:semiHidden="0" w:uiPriority="69" w:unhideWhenUsed="0"/>
-    <w:lsdException w:name="Dark List Accent 1" w:semiHidden="0" w:uiPriority="70" w:unhideWhenUsed="0"/>
-    <w:lsdException w:name="Colorful Shading Accent 1" w:semiHidden="0" w:uiPriority="71" w:unhideWhenUsed="0"/>
-    <w:lsdException w:name="Colorful List Accent 1" w:semiHidden="0" w:uiPriority="72" w:unhideWhenUsed="0"/>
-    <w:lsdException w:name="Colorful Grid Accent 1" w:semiHidden="0" w:uiPriority="73" w:unhideWhenUsed="0"/>
-    <w:lsdException w:name="Light Shading Accent 2" w:semiHidden="0" w:uiPriority="60" w:unhideWhenUsed="0"/>
-    <w:lsdException w:name="Light List Accent 2" w:semiHidden="0" w:uiPriority="61" w:unhideWhenUsed="0"/>
-    <w:lsdException w:name="Light Grid Accent 2" w:semiHidden="0" w:uiPriority="62" w:unhideWhenUsed="0"/>
-    <w:lsdException w:name="Medium Shading 1 Accent 2" w:semiHidden="0" w:uiPriority="63" w:unhideWhenUsed="0"/>
-    <w:lsdException w:name="Medium Shading 2 Accent 2" w:semiHidden="0" w:uiPriority="64" w:unhideWhenUsed="0"/>
-    <w:lsdException w:name="Medium List 1 Accent 2" w:semiHidden="0" w:uiPriority="65" w:unhideWhenUsed="0"/>
-    <w:lsdException w:name="Medium List 2 Accent 2" w:semiHidden="0" w:uiPriority="66" w:unhideWhenUsed="0"/>
-    <w:lsdException w:name="Medium Grid 1 Accent 2" w:semiHidden="0" w:uiPriority="67" w:unhideWhenUsed="0"/>
-    <w:lsdException w:name="Medium Grid 2 Accent 2" w:semiHidden="0" w:uiPriority="68" w:unhideWhenUsed="0"/>
-    <w:lsdException w:name="Medium Grid 3 Accent 2" w:semiHidden="0" w:uiPriority="69" w:unhideWhenUsed="0"/>
-    <w:lsdException w:name="Dark List Accent 2" w:semiHidden="0" w:uiPriority="70" w:unhideWhenUsed="0"/>
-    <w:lsdException w:name="Colorful Shading Accent 2" w:semiHidden="0" w:uiPriority="71" w:unhideWhenUsed="0"/>
-    <w:lsdException w:name="Colorful List Accent 2" w:semiHidden="0" w:uiPriority="72" w:unhideWhenUsed="0"/>
-    <w:lsdException w:name="Colorful Grid Accent 2" w:semiHidden="0" w:uiPriority="73" w:unhideWhenUsed="0"/>
-    <w:lsdException w:name="Light Shading Accent 3" w:semiHidden="0" w:uiPriority="60" w:unhideWhenUsed="0"/>
-    <w:lsdException w:name="Light List Accent 3" w:semiHidden="0" w:uiPriority="61" w:unhideWhenUsed="0"/>
-    <w:lsdException w:name="Light Grid Accent 3" w:semiHidden="0" w:uiPriority="62" w:unhideWhenUsed="0"/>
-    <w:lsdException w:name="Medium Shading 1 Accent 3" w:semiHidden="0" w:uiPriority="63" w:unhideWhenUsed="0"/>
-    <w:lsdException w:name="Medium Shading 2 Accent 3" w:semiHidden="0" w:uiPriority="64" w:unhideWhenUsed="0"/>
-    <w:lsdException w:name="Medium List 1 Accent 3" w:semiHidden="0" w:uiPriority="65" w:unhideWhenUsed="0"/>
-    <w:lsdException w:name="Medium List 2 Accent 3" w:semiHidden="0" w:uiPriority="66" w:unhideWhenUsed="0"/>
-    <w:lsdException w:name="Medium Grid 1 Accent 3" w:semiHidden="0" w:uiPriority="67" w:unhideWhenUsed="0"/>
-    <w:lsdException w:name="Medium Grid 2 Accent 3" w:semiHidden="0" w:uiPriority="68" w:unhideWhenUsed="0"/>
-    <w:lsdException w:name="Medium Grid 3 Accent 3" w:semiHidden="0" w:uiPriority="69" w:unhideWhenUsed="0"/>
-    <w:lsdException w:name="Dark List Accent 3" w:semiHidden="0" w:uiPriority="70" w:unhideWhenUsed="0"/>
-    <w:lsdException w:name="Colorful Shading Accent 3" w:semiHidden="0" w:uiPriority="71" w:unhideWhenUsed="0"/>
-    <w:lsdException w:name="Colorful List Accent 3" w:semiHidden="0" w:uiPriority="72" w:unhideWhenUsed="0"/>
-    <w:lsdException w:name="Colorful Grid Accent 3" w:semiHidden="0" w:uiPriority="73" w:unhideWhenUsed="0"/>
-    <w:lsdException w:name="Light Shading Accent 4" w:semiHidden="0" w:uiPriority="60" w:unhideWhenUsed="0"/>
-    <w:lsdException w:name="Light List Accent 4" w:semiHidden="0" w:uiPriority="61" w:unhideWhenUsed="0"/>
-    <w:lsdException w:name="Light Grid Accent 4" w:semiHidden="0" w:uiPriority="62" w:unhideWhenUsed="0"/>
-    <w:lsdException w:name="Medium Shading 1 Accent 4" w:semiHidden="0" w:uiPriority="63" w:unhideWhenUsed="0"/>
-    <w:lsdException w:name="Medium Shading 2 Accent 4" w:semiHidden="0" w:uiPriority="64" w:unhideWhenUsed="0"/>
-    <w:lsdException w:name="Medium List 1 Accent 4" w:semiHidden="0" w:uiPriority="65" w:unhideWhenUsed="0"/>
-    <w:lsdException w:name="Medium List 2 Accent 4" w:semiHidden="0" w:uiPriority="66" w:unhideWhenUsed="0"/>
-    <w:lsdException w:name="Medium Grid 1 Accent 4" w:semiHidden="0" w:uiPriority="67" w:unhideWhenUsed="0"/>
-    <w:lsdException w:name="Medium Grid 2 Accent 4" w:semiHidden="0" w:uiPriority="68" w:unhideWhenUsed="0"/>
-    <w:lsdException w:name="Medium Grid 3 Accent 4" w:semiHidden="0" w:uiPriority="69" w:unhideWhenUsed="0"/>
-    <w:lsdException w:name="Dark List Accent 4" w:semiHidden="0" w:uiPriority="70" w:unhideWhenUsed="0"/>
-    <w:lsdException w:name="Colorful Shading Accent 4" w:semiHidden="0" w:uiPriority="71" w:unhideWhenUsed="0"/>
-    <w:lsdException w:name="Colorful List Accent 4" w:semiHidden="0" w:uiPriority="72" w:unhideWhenUsed="0"/>
-    <w:lsdException w:name="Colorful Grid Accent 4" w:semiHidden="0" w:uiPriority="73" w:unhideWhenUsed="0"/>
-    <w:lsdException w:name="Light Shading Accent 5" w:semiHidden="0" w:uiPriority="60" w:unhideWhenUsed="0"/>
-    <w:lsdException w:name="Light List Accent 5" w:semiHidden="0" w:uiPriority="61" w:unhideWhenUsed="0"/>
-    <w:lsdException w:name="Light Grid Accent 5" w:semiHidden="0" w:uiPriority="62" w:unhideWhenUsed="0"/>
-    <w:lsdException w:name="Medium Shading 1 Accent 5" w:semiHidden="0" w:uiPriority="63" w:unhideWhenUsed="0"/>
-    <w:lsdException w:name="Medium Shading 2 Accent 5" w:semiHidden="0" w:uiPriority="64" w:unhideWhenUsed="0"/>
-    <w:lsdException w:name="Medium List 1 Accent 5" w:semiHidden="0" w:uiPriority="65" w:unhideWhenUsed="0"/>
-    <w:lsdException w:name="Medium List 2 Accent 5" w:semiHidden="0" w:uiPriority="66" w:unhideWhenUsed="0"/>
-    <w:lsdException w:name="Medium Grid 1 Accent 5" w:semiHidden="0" w:uiPriority="67" w:unhideWhenUsed="0"/>
-    <w:lsdException w:name="Medium Grid 2 Accent 5" w:semiHidden="0" w:uiPriority="68" w:unhideWhenUsed="0"/>
-    <w:lsdException w:name="Medium Grid 3 Accent 5" w:semiHidden="0" w:uiPriority="69" w:unhideWhenUsed="0"/>
-    <w:lsdException w:name="Dark List Accent 5" w:semiHidden="0" w:uiPriority="70" w:unhideWhenUsed="0"/>
-    <w:lsdException w:name="Colorful Shading Accent 5" w:semiHidden="0" w:uiPriority="71" w:unhideWhenUsed="0"/>
-    <w:lsdException w:name="Colorful List Accent 5" w:semiHidden="0" w:uiPriority="72" w:unhideWhenUsed="0"/>
-    <w:lsdException w:name="Colorful Grid Accent 5" w:semiHidden="0" w:uiPriority="73" w:unhideWhenUsed="0"/>
-    <w:lsdException w:name="Light Shading Accent 6" w:semiHidden="0" w:uiPriority="60" w:unhideWhenUsed="0"/>
-    <w:lsdException w:name="Light List Accent 6" w:semiHidden="0" w:uiPriority="61" w:unhideWhenUsed="0"/>
-    <w:lsdException w:name="Light Grid Accent 6" w:semiHidden="0" w:uiPriority="62" w:unhideWhenUsed="0"/>
-    <w:lsdException w:name="Medium Shading 1 Accent 6" w:semiHidden="0" w:uiPriority="63" w:unhideWhenUsed="0"/>
-    <w:lsdException w:name="Medium Shading 2 Accent 6" w:semiHidden="0" w:uiPriority="64" w:unhideWhenUsed="0"/>
-    <w:lsdException w:name="Medium List 1 Accent 6" w:semiHidden="0" w:uiPriority="65" w:unhideWhenUsed="0"/>
-    <w:lsdException w:name="Medium List 2 Accent 6" w:semiHidden="0" w:uiPriority="66" w:unhideWhenUsed="0"/>
-    <w:lsdException w:name="Medium Grid 1 Accent 6" w:semiHidden="0" w:uiPriority="67" w:unhideWhenUsed="0"/>
-    <w:lsdException w:name="Medium Grid 2 Accent 6" w:semiHidden="0" w:uiPriority="68" w:unhideWhenUsed="0"/>
-    <w:lsdException w:name="Medium Grid 3 Accent 6" w:semiHidden="0" w:uiPriority="69" w:unhideWhenUsed="0"/>
-    <w:lsdException w:name="Dark List Accent 6" w:semiHidden="0" w:uiPriority="70" w:unhideWhenUsed="0"/>
-    <w:lsdException w:name="Colorful Shading Accent 6" w:semiHidden="0" w:uiPriority="71" w:unhideWhenUsed="0"/>
-    <w:lsdException w:name="Colorful List Accent 6" w:semiHidden="0" w:uiPriority="72" w:unhideWhenUsed="0"/>
-    <w:lsdException w:name="Colorful Grid Accent 6" w:semiHidden="0" w:uiPriority="73" w:unhideWhenUsed="0"/>
-    <w:lsdException w:name="Subtle Emphasis" w:semiHidden="0" w:uiPriority="19" w:unhideWhenUsed="0" w:qFormat="1"/>
-    <w:lsdException w:name="Intense Emphasis" w:semiHidden="0" w:uiPriority="21" w:unhideWhenUsed="0" w:qFormat="1"/>
-    <w:lsdException w:name="Subtle Reference" w:semiHidden="0" w:uiPriority="31" w:unhideWhenUsed="0" w:qFormat="1"/>
-    <w:lsdException w:name="Intense Reference" w:semiHidden="0" w:uiPriority="32" w:unhideWhenUsed="0" w:qFormat="1"/>
-    <w:lsdException w:name="Book Title" w:semiHidden="0" w:uiPriority="33" w:unhideWhenUsed="0" w:qFormat="1"/>
-    <w:lsdException w:name="Bibliography" w:uiPriority="37"/>
-    <w:lsdException w:name="TOC Heading" w:uiPriority="39" w:qFormat="1"/>
-  </w:latentStyles>
-  <w:style w:type="paragraph" w:default="1" w:styleId="Normal">
-    <w:name w:val="Normal"/>
-    <w:rPr>
-      <w:sz w:val="24"/>
-      <w:szCs w:val="24"/>
-    </w:rPr>
-  </w:style>
-  <w:style w:type="character" w:default="1" w:styleId="DefaultParagraphFont">
-    <w:name w:val="Default Paragraph Font"/>
-    <w:uiPriority w:val="1"/>
-    <w:semiHidden/>
-    <w:unhideWhenUsed/>
-  </w:style>
-  <w:style w:type="table" w:default="1" w:styleId="TableNormal">
-    <w:name w:val="Normal Table"/>
-    <w:uiPriority w:val="99"/>
-    <w:semiHidden/>
-    <w:unhideWhenUsed/>
-    <w:tblPr>
-      <w:tblInd w:w="0" w:type="dxa"/>
       <w:tblCellMar>
         <w:top w:w="0" w:type="dxa"/>
         <w:left w:w="108" w:type="dxa"/>
         <w:bottom w:w="0" w:type="dxa"/>
         <w:right w:w="108" w:type="dxa"/>
       </w:tblCellMar>
-    </w:tblPr>
-  </w:style>
-  <w:style w:type="numbering" w:default="1" w:styleId="NoList">
-    <w:name w:val="No List"/>
-    <w:uiPriority w:val="99"/>
-    <w:semiHidden/>
-    <w:unhideWhenUsed/>
-  </w:style>
-  <w:style w:type="character" w:styleId="Hyperlink">
-    <w:name w:val="Hyperlink"/>
-    <w:rPr>
-      <w:u w:val="single"/>
-    </w:rPr>
-  </w:style>
-  <w:style w:type="paragraph" w:customStyle="1" w:styleId="HeaderFooter">
-    <w:name w:val="Header &amp; Footer"/>
-    <w:pPr>
-      <w:tabs>
-        <w:tab w:val="right" w:pos="9020"/>
-      </w:tabs>
-    </w:pPr>
-    <w:rPr>
-      <w:rFonts w:ascii="Helvetica" w:hAnsi="Arial Unicode MS" w:cs="Arial Unicode MS"/>
-      <w:color w:val="000000"/>
-      <w:sz w:val="24"/>
-      <w:szCs w:val="24"/>
-    </w:rPr>
-  </w:style>
-  <w:style w:type="paragraph" w:customStyle="1" w:styleId="Body">
-    <w:name w:val="Body"/>
-    <w:pPr>
-      <w:spacing w:after="200" w:line="276" w:lineRule="auto"/>
-    </w:pPr>
-    <w:rPr>
-      <w:rFonts w:ascii="Calibri" w:eastAsia="Calibri" w:hAnsi="Calibri" w:cs="Calibri"/>
-      <w:color w:val="000000"/>
-      <w:sz w:val="22"/>
-      <w:szCs w:val="22"/>
-      <w:u w:color="000000"/>
-    </w:rPr>
-  </w:style>
-  <w:style w:type="paragraph" w:styleId="NoSpacing">
-    <w:name w:val="No Spacing"/>
-    <w:rPr>
-      <w:rFonts w:ascii="Calibri" w:eastAsia="Calibri" w:hAnsi="Calibri" w:cs="Calibri"/>
-      <w:color w:val="000000"/>
-      <w:sz w:val="22"/>
-      <w:szCs w:val="22"/>
-      <w:u w:color="000000"/>
-    </w:rPr>
-  </w:style>
-  <w:style w:type="paragraph" w:styleId="ListParagraph">
-    <w:name w:val="List Paragraph"/>
-    <w:pPr>
-      <w:spacing w:after="200" w:line="276" w:lineRule="auto"/>
-      <w:ind w:left="720"/>
-    </w:pPr>
-    <w:rPr>
-      <w:rFonts w:ascii="Calibri" w:eastAsia="Calibri" w:hAnsi="Calibri" w:cs="Calibri"/>
-      <w:color w:val="000000"/>
-      <w:sz w:val="22"/>
-      <w:szCs w:val="22"/>
-      <w:u w:color="000000"/>
-    </w:rPr>
-  </w:style>
-  <w:style w:type="numbering" w:customStyle="1" w:styleId="List0">
-    <w:name w:val="List 0"/>
-    <w:basedOn w:val="ImportedStyle1"/>
-    <w:pPr>
-      <w:numPr>
-        <w:numId w:val="3"/>
-      </w:numPr>
-    </w:pPr>
-  </w:style>
-  <w:style w:type="numbering" w:customStyle="1" w:styleId="ImportedStyle1">
-    <w:name w:val="Imported Style 1"/>
-  </w:style>
-  <w:style w:type="numbering" w:customStyle="1" w:styleId="List1">
-    <w:name w:val="List 1"/>
-    <w:basedOn w:val="ImportedStyle2"/>
-    <w:pPr>
-      <w:numPr>
-        <w:numId w:val="6"/>
-      </w:numPr>
-    </w:pPr>
-  </w:style>
-  <w:style w:type="numbering" w:customStyle="1" w:styleId="ImportedStyle2">
-    <w:name w:val="Imported Style 2"/>
-  </w:style>
-  <w:style w:type="numbering" w:customStyle="1" w:styleId="List21">
-    <w:name w:val="List 21"/>
-    <w:basedOn w:val="ImportedStyle3"/>
-    <w:pPr>
-      <w:numPr>
-        <w:numId w:val="9"/>
-      </w:numPr>
-    </w:pPr>
-  </w:style>
-  <w:style w:type="numbering" w:customStyle="1" w:styleId="ImportedStyle3">
-    <w:name w:val="Imported Style 3"/>
-  </w:style>
-  <w:style w:type="table" w:styleId="TableGrid">
-    <w:name w:val="Table Grid"/>
-    <w:basedOn w:val="TableNormal"/>
-    <w:uiPriority w:val="59"/>
-    <w:rsid w:val="006B5357"/>
-    <w:tblPr>
-      <w:tblBorders>
-        <w:top w:val="single" w:sz="4" w:space="0" w:color="auto"/>
-        <w:left w:val="single" w:sz="4" w:space="0" w:color="auto"/>
-        <w:bottom w:val="single" w:sz="4" w:space="0" w:color="auto"/>
-        <w:right w:val="single" w:sz="4" w:space="0" w:color="auto"/>
-        <w:insideH w:val="single" w:sz="4" w:space="0" w:color="auto"/>
-        <w:insideV w:val="single" w:sz="4" w:space="0" w:color="auto"/>
-      </w:tblBorders>
     </w:tblPr>
   </w:style>
 </w:styles>
@@ -5473,7 +5738,7 @@
 </file>
 
 <file path=customXml/itemProps1.xml><?xml version="1.0" encoding="utf-8"?>
-<ds:datastoreItem xmlns:ds="http://schemas.openxmlformats.org/officeDocument/2006/customXml" ds:itemID="{A8081960-2E8F-405C-8BC6-C757D3B60CD9}">
+<ds:datastoreItem xmlns:ds="http://schemas.openxmlformats.org/officeDocument/2006/customXml" ds:itemID="{FB24551A-B49C-4077-B35D-51FCEC6FF16C}">
   <ds:schemaRefs>
     <ds:schemaRef ds:uri="http://schemas.openxmlformats.org/officeDocument/2006/bibliography"/>
   </ds:schemaRefs>

</xml_diff>

<commit_message>
updated version of project update
</commit_message>
<xml_diff>
--- a/Project_Update.docx
+++ b/Project_Update.docx
@@ -225,7 +225,51 @@
                                 <w:szCs w:val="24"/>
                                 <w:u w:color="595959"/>
                               </w:rPr>
-                              <w:t>Jasmine Brewer, Samuel Elliott, Matthew Gross, Aniq Shahid, &amp; Li-yin Young</w:t>
+                              <w:t xml:space="preserve">Jasmine Brewer, Samuel Elliott, Matthew Gross, </w:t>
+                            </w:r>
+                            <w:proofErr w:type="spellStart"/>
+                            <w:r>
+                              <w:rPr>
+                                <w:rFonts w:ascii="Times New Roman"/>
+                                <w:color w:val="595959"/>
+                                <w:sz w:val="24"/>
+                                <w:szCs w:val="24"/>
+                                <w:u w:color="595959"/>
+                              </w:rPr>
+                              <w:t>Aniq</w:t>
+                            </w:r>
+                            <w:proofErr w:type="spellEnd"/>
+                            <w:r>
+                              <w:rPr>
+                                <w:rFonts w:ascii="Times New Roman"/>
+                                <w:color w:val="595959"/>
+                                <w:sz w:val="24"/>
+                                <w:szCs w:val="24"/>
+                                <w:u w:color="595959"/>
+                              </w:rPr>
+                              <w:t xml:space="preserve"> </w:t>
+                            </w:r>
+                            <w:proofErr w:type="spellStart"/>
+                            <w:r>
+                              <w:rPr>
+                                <w:rFonts w:ascii="Times New Roman"/>
+                                <w:color w:val="595959"/>
+                                <w:sz w:val="24"/>
+                                <w:szCs w:val="24"/>
+                                <w:u w:color="595959"/>
+                              </w:rPr>
+                              <w:t>Shahid</w:t>
+                            </w:r>
+                            <w:proofErr w:type="spellEnd"/>
+                            <w:r>
+                              <w:rPr>
+                                <w:rFonts w:ascii="Times New Roman"/>
+                                <w:color w:val="595959"/>
+                                <w:sz w:val="24"/>
+                                <w:szCs w:val="24"/>
+                                <w:u w:color="595959"/>
+                              </w:rPr>
+                              <w:t>, &amp; Li-yin Young</w:t>
                             </w:r>
                           </w:p>
                         </w:txbxContent>
@@ -280,7 +324,51 @@
                           <w:szCs w:val="24"/>
                           <w:u w:color="595959"/>
                         </w:rPr>
-                        <w:t>Jasmine Brewer, Samuel Elliott, Matthew Gross, Aniq Shahid, &amp; Li-yin Young</w:t>
+                        <w:t xml:space="preserve">Jasmine Brewer, Samuel Elliott, Matthew Gross, </w:t>
+                      </w:r>
+                      <w:proofErr w:type="spellStart"/>
+                      <w:r>
+                        <w:rPr>
+                          <w:rFonts w:ascii="Times New Roman"/>
+                          <w:color w:val="595959"/>
+                          <w:sz w:val="24"/>
+                          <w:szCs w:val="24"/>
+                          <w:u w:color="595959"/>
+                        </w:rPr>
+                        <w:t>Aniq</w:t>
+                      </w:r>
+                      <w:proofErr w:type="spellEnd"/>
+                      <w:r>
+                        <w:rPr>
+                          <w:rFonts w:ascii="Times New Roman"/>
+                          <w:color w:val="595959"/>
+                          <w:sz w:val="24"/>
+                          <w:szCs w:val="24"/>
+                          <w:u w:color="595959"/>
+                        </w:rPr>
+                        <w:t xml:space="preserve"> </w:t>
+                      </w:r>
+                      <w:proofErr w:type="spellStart"/>
+                      <w:r>
+                        <w:rPr>
+                          <w:rFonts w:ascii="Times New Roman"/>
+                          <w:color w:val="595959"/>
+                          <w:sz w:val="24"/>
+                          <w:szCs w:val="24"/>
+                          <w:u w:color="595959"/>
+                        </w:rPr>
+                        <w:t>Shahid</w:t>
+                      </w:r>
+                      <w:proofErr w:type="spellEnd"/>
+                      <w:r>
+                        <w:rPr>
+                          <w:rFonts w:ascii="Times New Roman"/>
+                          <w:color w:val="595959"/>
+                          <w:sz w:val="24"/>
+                          <w:szCs w:val="24"/>
+                          <w:u w:color="595959"/>
+                        </w:rPr>
+                        <w:t>, &amp; Li-yin Young</w:t>
                       </w:r>
                     </w:p>
                   </w:txbxContent>
@@ -368,8 +456,9 @@
                                 <w:szCs w:val="36"/>
                                 <w:u w:color="404040"/>
                               </w:rPr>
-                              <w:t>CSCI 4576/5576 Project Checkpoint</w:t>
+                              <w:t xml:space="preserve">CSCI 4576/5576 Project Checkpoint, </w:t>
                             </w:r>
+                            <w:proofErr w:type="gramStart"/>
                             <w:r>
                               <w:rPr>
                                 <w:rFonts w:ascii="Trebuchet MS"/>
@@ -378,7 +467,18 @@
                                 <w:szCs w:val="36"/>
                                 <w:u w:color="404040"/>
                               </w:rPr>
-                              <w:t>, Fall 2014</w:t>
+                              <w:t>Fall</w:t>
+                            </w:r>
+                            <w:proofErr w:type="gramEnd"/>
+                            <w:r>
+                              <w:rPr>
+                                <w:rFonts w:ascii="Trebuchet MS"/>
+                                <w:color w:val="404040"/>
+                                <w:sz w:val="36"/>
+                                <w:szCs w:val="36"/>
+                                <w:u w:color="404040"/>
+                              </w:rPr>
+                              <w:t xml:space="preserve"> 2014</w:t>
                             </w:r>
                           </w:p>
                         </w:txbxContent>
@@ -434,8 +534,9 @@
                           <w:szCs w:val="36"/>
                           <w:u w:color="404040"/>
                         </w:rPr>
-                        <w:t>CSCI 4576/5576 Project Checkpoint</w:t>
+                        <w:t xml:space="preserve">CSCI 4576/5576 Project Checkpoint, </w:t>
                       </w:r>
+                      <w:proofErr w:type="gramStart"/>
                       <w:r>
                         <w:rPr>
                           <w:rFonts w:ascii="Trebuchet MS"/>
@@ -444,7 +545,18 @@
                           <w:szCs w:val="36"/>
                           <w:u w:color="404040"/>
                         </w:rPr>
-                        <w:t>, Fall 2014</w:t>
+                        <w:t>Fall</w:t>
+                      </w:r>
+                      <w:proofErr w:type="gramEnd"/>
+                      <w:r>
+                        <w:rPr>
+                          <w:rFonts w:ascii="Trebuchet MS"/>
+                          <w:color w:val="404040"/>
+                          <w:sz w:val="36"/>
+                          <w:szCs w:val="36"/>
+                          <w:u w:color="404040"/>
+                        </w:rPr>
+                        <w:t xml:space="preserve"> 2014</w:t>
                       </w:r>
                     </w:p>
                   </w:txbxContent>
@@ -507,7 +619,21 @@
         <w:rPr>
           <w:rFonts w:ascii="Times New Roman" w:hAnsi="Times New Roman" w:cs="Times New Roman"/>
         </w:rPr>
-        <w:t>have made progress in the areas of single-core optimization, OpenMP, MPI</w:t>
+        <w:t xml:space="preserve">have made progress in the areas of single-core optimization, </w:t>
+      </w:r>
+      <w:proofErr w:type="spellStart"/>
+      <w:r>
+        <w:rPr>
+          <w:rFonts w:ascii="Times New Roman" w:hAnsi="Times New Roman" w:cs="Times New Roman"/>
+        </w:rPr>
+        <w:t>OpenMP</w:t>
+      </w:r>
+      <w:proofErr w:type="spellEnd"/>
+      <w:r>
+        <w:rPr>
+          <w:rFonts w:ascii="Times New Roman" w:hAnsi="Times New Roman" w:cs="Times New Roman"/>
+        </w:rPr>
+        <w:t>, MPI</w:t>
       </w:r>
       <w:r>
         <w:rPr>
@@ -580,7 +706,21 @@
         <w:rPr>
           <w:rFonts w:ascii="Times New Roman" w:hAnsi="Times New Roman" w:cs="Times New Roman"/>
         </w:rPr>
-        <w:t>The single-core optimized and OpenMP codes were developed in parallel and are therefore both</w:t>
+        <w:t xml:space="preserve">The single-core optimized and </w:t>
+      </w:r>
+      <w:proofErr w:type="spellStart"/>
+      <w:r>
+        <w:rPr>
+          <w:rFonts w:ascii="Times New Roman" w:hAnsi="Times New Roman" w:cs="Times New Roman"/>
+        </w:rPr>
+        <w:t>OpenMP</w:t>
+      </w:r>
+      <w:proofErr w:type="spellEnd"/>
+      <w:r>
+        <w:rPr>
+          <w:rFonts w:ascii="Times New Roman" w:hAnsi="Times New Roman" w:cs="Times New Roman"/>
+        </w:rPr>
+        <w:t xml:space="preserve"> codes were developed in parallel and are therefore both</w:t>
       </w:r>
       <w:r>
         <w:rPr>
@@ -712,14 +852,62 @@
           <w:rFonts w:ascii="Times New Roman" w:hAnsi="Times New Roman" w:cs="Times New Roman"/>
           <w:bCs/>
         </w:rPr>
-        <w:t xml:space="preserve"> implementing SIMD vectorization </w:t>
-      </w:r>
+        <w:t xml:space="preserve"> implementing SIMD </w:t>
+      </w:r>
+      <w:proofErr w:type="spellStart"/>
       <w:r>
         <w:rPr>
           <w:rFonts w:ascii="Times New Roman" w:hAnsi="Times New Roman" w:cs="Times New Roman"/>
           <w:bCs/>
         </w:rPr>
-        <w:t>on several important loops. We also cleaned and commented the code and made smaller data structure improvements (for example, using bool instead of int types for Boolean values). The scaling performance of the original and single-core optimized codes and the speedup of the single-core optimized code are shown below.</w:t>
+        <w:t>vectorization</w:t>
+      </w:r>
+      <w:proofErr w:type="spellEnd"/>
+      <w:r>
+        <w:rPr>
+          <w:rFonts w:ascii="Times New Roman" w:hAnsi="Times New Roman" w:cs="Times New Roman"/>
+          <w:bCs/>
+        </w:rPr>
+        <w:t xml:space="preserve"> </w:t>
+      </w:r>
+      <w:r>
+        <w:rPr>
+          <w:rFonts w:ascii="Times New Roman" w:hAnsi="Times New Roman" w:cs="Times New Roman"/>
+          <w:bCs/>
+        </w:rPr>
+        <w:t xml:space="preserve">on several important loops. We also cleaned and commented the code and made smaller data structure improvements (for example, using </w:t>
+      </w:r>
+      <w:proofErr w:type="spellStart"/>
+      <w:r>
+        <w:rPr>
+          <w:rFonts w:ascii="Times New Roman" w:hAnsi="Times New Roman" w:cs="Times New Roman"/>
+          <w:bCs/>
+        </w:rPr>
+        <w:t>bool</w:t>
+      </w:r>
+      <w:proofErr w:type="spellEnd"/>
+      <w:r>
+        <w:rPr>
+          <w:rFonts w:ascii="Times New Roman" w:hAnsi="Times New Roman" w:cs="Times New Roman"/>
+          <w:bCs/>
+        </w:rPr>
+        <w:t xml:space="preserve"> instead of </w:t>
+      </w:r>
+      <w:proofErr w:type="spellStart"/>
+      <w:r>
+        <w:rPr>
+          <w:rFonts w:ascii="Times New Roman" w:hAnsi="Times New Roman" w:cs="Times New Roman"/>
+          <w:bCs/>
+        </w:rPr>
+        <w:t>int</w:t>
+      </w:r>
+      <w:proofErr w:type="spellEnd"/>
+      <w:r>
+        <w:rPr>
+          <w:rFonts w:ascii="Times New Roman" w:hAnsi="Times New Roman" w:cs="Times New Roman"/>
+          <w:bCs/>
+        </w:rPr>
+        <w:t xml:space="preserve"> types for Boolean values). The scaling performance of the original and single-core optimized codes and the speedup of the single-core optimized code are shown below.</w:t>
       </w:r>
     </w:p>
     <w:p>
@@ -839,6 +1027,21 @@
         </w:rPr>
         <w:t>We also developed an optimization which employed 1-dimensional arrays to represent the 3-dimensional and 4-dimensional vectors. For simplicity we reverted to 3-dimensional and 4-dimensional arrays, but we consider 1-dimensional arrays as a possibility for future improvement.</w:t>
       </w:r>
+      <w:r>
+        <w:rPr>
+          <w:sz w:val="22"/>
+          <w:szCs w:val="22"/>
+        </w:rPr>
+        <w:t xml:space="preserve"> We also have developed an algorithm for the lattice Boltzmann algorithm without requirement for </w:t>
+      </w:r>
+      <w:r>
+        <w:rPr>
+          <w:sz w:val="22"/>
+          <w:szCs w:val="22"/>
+        </w:rPr>
+        <w:lastRenderedPageBreak/>
+        <w:t>large temporary memory storage, which we will implement and test in the next stage of the project.</w:t>
+      </w:r>
     </w:p>
     <w:p>
       <w:pPr>
@@ -852,14 +1055,23 @@
           <w:rFonts w:ascii="Times New Roman" w:hAnsi="Times New Roman" w:cs="Times New Roman"/>
         </w:rPr>
       </w:pPr>
+      <w:proofErr w:type="spellStart"/>
       <w:r>
         <w:rPr>
           <w:rFonts w:ascii="Times New Roman" w:hAnsi="Times New Roman" w:cs="Times New Roman"/>
           <w:b/>
           <w:bCs/>
         </w:rPr>
-        <w:lastRenderedPageBreak/>
-        <w:t xml:space="preserve">OpenMP: </w:t>
+        <w:t>OpenMP</w:t>
+      </w:r>
+      <w:proofErr w:type="spellEnd"/>
+      <w:r>
+        <w:rPr>
+          <w:rFonts w:ascii="Times New Roman" w:hAnsi="Times New Roman" w:cs="Times New Roman"/>
+          <w:b/>
+          <w:bCs/>
+        </w:rPr>
+        <w:t xml:space="preserve">: </w:t>
       </w:r>
       <w:r>
         <w:rPr>
@@ -883,7 +1095,21 @@
         <w:rPr>
           <w:rFonts w:ascii="Times New Roman" w:hAnsi="Times New Roman" w:cs="Times New Roman"/>
         </w:rPr>
-        <w:t xml:space="preserve"> an OpenMP implementation of the original code</w:t>
+        <w:t xml:space="preserve"> an </w:t>
+      </w:r>
+      <w:proofErr w:type="spellStart"/>
+      <w:r>
+        <w:rPr>
+          <w:rFonts w:ascii="Times New Roman" w:hAnsi="Times New Roman" w:cs="Times New Roman"/>
+        </w:rPr>
+        <w:t>OpenMP</w:t>
+      </w:r>
+      <w:proofErr w:type="spellEnd"/>
+      <w:r>
+        <w:rPr>
+          <w:rFonts w:ascii="Times New Roman" w:hAnsi="Times New Roman" w:cs="Times New Roman"/>
+        </w:rPr>
+        <w:t xml:space="preserve"> implementation of the original code</w:t>
       </w:r>
       <w:r>
         <w:rPr>
@@ -926,10 +1152,10 @@
           <w:szCs w:val="22"/>
         </w:rPr>
         <w:drawing>
-          <wp:inline distT="0" distB="0" distL="0" distR="0" wp14:anchorId="6B7596E9" wp14:editId="192B53CB">
-            <wp:extent cx="2851864" cy="2138901"/>
-            <wp:effectExtent l="0" t="0" r="5715" b="0"/>
-            <wp:docPr id="4" name="Picture 4"/>
+          <wp:inline distT="0" distB="0" distL="0" distR="0">
+            <wp:extent cx="2838615" cy="2125167"/>
+            <wp:effectExtent l="0" t="0" r="0" b="8890"/>
+            <wp:docPr id="2" name="Picture 2"/>
             <wp:cNvGraphicFramePr>
               <a:graphicFrameLocks xmlns:a="http://schemas.openxmlformats.org/drawingml/2006/main" noChangeAspect="1"/>
             </wp:cNvGraphicFramePr>
@@ -955,7 +1181,7 @@
                   <pic:spPr>
                     <a:xfrm>
                       <a:off x="0" y="0"/>
-                      <a:ext cx="2885449" cy="2164090"/>
+                      <a:ext cx="2847476" cy="2131801"/>
                     </a:xfrm>
                     <a:prstGeom prst="rect">
                       <a:avLst/>
@@ -974,10 +1200,10 @@
           <w:szCs w:val="22"/>
         </w:rPr>
         <w:drawing>
-          <wp:inline distT="0" distB="0" distL="0" distR="0" wp14:anchorId="2E3A62FF" wp14:editId="10F498B9">
-            <wp:extent cx="2846567" cy="2134925"/>
-            <wp:effectExtent l="0" t="0" r="0" b="0"/>
-            <wp:docPr id="5" name="Picture 5"/>
+          <wp:inline distT="0" distB="0" distL="0" distR="0">
+            <wp:extent cx="2838615" cy="2125164"/>
+            <wp:effectExtent l="0" t="0" r="0" b="8890"/>
+            <wp:docPr id="6" name="Picture 6"/>
             <wp:cNvGraphicFramePr>
               <a:graphicFrameLocks xmlns:a="http://schemas.openxmlformats.org/drawingml/2006/main" noChangeAspect="1"/>
             </wp:cNvGraphicFramePr>
@@ -1003,7 +1229,7 @@
                   <pic:spPr>
                     <a:xfrm>
                       <a:off x="0" y="0"/>
-                      <a:ext cx="2869187" cy="2151890"/>
+                      <a:ext cx="2851364" cy="2134709"/>
                     </a:xfrm>
                     <a:prstGeom prst="rect">
                       <a:avLst/>
@@ -1035,21 +1261,44 @@
           <w:sz w:val="22"/>
           <w:szCs w:val="22"/>
         </w:rPr>
-        <w:t>We achieve speedup relative to the single-core implementation for 2 threads and all problem sizes. However, we see our performance deteriorate as we increase the number of threads. We intend to continue to improve the OpenMP implementation through the next phase of the project with the goal of efficiently using all twelve cores on a compute node.</w:t>
+        <w:t xml:space="preserve">We achieve speedup relative to the single-core implementation for </w:t>
       </w:r>
       <w:r>
         <w:rPr>
           <w:sz w:val="22"/>
           <w:szCs w:val="22"/>
         </w:rPr>
-        <w:t xml:space="preserve"> Once this is achieved we will </w:t>
+        <w:t>all thread numbe</w:t>
       </w:r>
       <w:r>
         <w:rPr>
           <w:sz w:val="22"/>
           <w:szCs w:val="22"/>
         </w:rPr>
-        <w:t>integrate the OpenMP implementation into the MPI code.</w:t>
+        <w:t>rs. However, the speedup and efficiency both deteriorate for larger problem sizes.</w:t>
+      </w:r>
+      <w:r>
+        <w:rPr>
+          <w:sz w:val="22"/>
+          <w:szCs w:val="22"/>
+        </w:rPr>
+        <w:t xml:space="preserve"> We plan to improve the scalability of the </w:t>
+      </w:r>
+      <w:proofErr w:type="spellStart"/>
+      <w:r>
+        <w:rPr>
+          <w:sz w:val="22"/>
+          <w:szCs w:val="22"/>
+        </w:rPr>
+        <w:t>OpenMP</w:t>
+      </w:r>
+      <w:proofErr w:type="spellEnd"/>
+      <w:r>
+        <w:rPr>
+          <w:sz w:val="22"/>
+          <w:szCs w:val="22"/>
+        </w:rPr>
+        <w:t xml:space="preserve"> code for larger problem sizes in the next phase of the project.</w:t>
       </w:r>
     </w:p>
     <w:p>
@@ -1099,8 +1348,30 @@
         <w:rPr>
           <w:rFonts w:ascii="Times New Roman" w:hAnsi="Times New Roman" w:cs="Times New Roman"/>
         </w:rPr>
-        <w:t>f the project we will implement these ideas to develop a full MPI version of the code. We will then integrate OpenMP to develop a hybrid MPI/OpenMP</w:t>
-      </w:r>
+        <w:t xml:space="preserve">f the project we will implement these ideas to develop a full MPI version of the code. We will then integrate </w:t>
+      </w:r>
+      <w:proofErr w:type="spellStart"/>
+      <w:r>
+        <w:rPr>
+          <w:rFonts w:ascii="Times New Roman" w:hAnsi="Times New Roman" w:cs="Times New Roman"/>
+        </w:rPr>
+        <w:t>OpenMP</w:t>
+      </w:r>
+      <w:proofErr w:type="spellEnd"/>
+      <w:r>
+        <w:rPr>
+          <w:rFonts w:ascii="Times New Roman" w:hAnsi="Times New Roman" w:cs="Times New Roman"/>
+        </w:rPr>
+        <w:t xml:space="preserve"> to develop a hybrid MPI/</w:t>
+      </w:r>
+      <w:proofErr w:type="spellStart"/>
+      <w:r>
+        <w:rPr>
+          <w:rFonts w:ascii="Times New Roman" w:hAnsi="Times New Roman" w:cs="Times New Roman"/>
+        </w:rPr>
+        <w:t>OpenMP</w:t>
+      </w:r>
+      <w:proofErr w:type="spellEnd"/>
       <w:r>
         <w:rPr>
           <w:rFonts w:ascii="Times New Roman" w:hAnsi="Times New Roman" w:cs="Times New Roman"/>
@@ -1174,20 +1445,52 @@
           <w:bCs/>
         </w:rPr>
         <w:tab/>
-        <w:t xml:space="preserve">As discussed in the previous section, we intend to complete the MPI implementation in the next stage of the project and improve and expand upon the OpenMP and HDF5 implementations so that they can be used reliably and efficiently in the MPI code. </w:t>
-      </w:r>
+        <w:t xml:space="preserve">As discussed in the previous section, we intend to complete the MPI implementation in the next stage of the project and improve and expand upon the </w:t>
+      </w:r>
+      <w:proofErr w:type="spellStart"/>
       <w:r>
         <w:rPr>
           <w:rFonts w:ascii="Times New Roman" w:hAnsi="Times New Roman" w:cs="Times New Roman"/>
           <w:bCs/>
         </w:rPr>
-        <w:t>We will then extend the hybrid OpenMP/MPI code to take advantage of the architecture on the Phi coprocessors and will perform architecture-based performance comparisons</w:t>
-      </w:r>
+        <w:t>OpenMP</w:t>
+      </w:r>
+      <w:proofErr w:type="spellEnd"/>
       <w:r>
         <w:rPr>
           <w:rFonts w:ascii="Times New Roman" w:hAnsi="Times New Roman" w:cs="Times New Roman"/>
           <w:bCs/>
         </w:rPr>
+        <w:t xml:space="preserve"> and HDF5 implementations so that they can be used reliably and efficiently in the MPI code. </w:t>
+      </w:r>
+      <w:r>
+        <w:rPr>
+          <w:rFonts w:ascii="Times New Roman" w:hAnsi="Times New Roman" w:cs="Times New Roman"/>
+          <w:bCs/>
+        </w:rPr>
+        <w:t xml:space="preserve">We will then extend the hybrid </w:t>
+      </w:r>
+      <w:proofErr w:type="spellStart"/>
+      <w:r>
+        <w:rPr>
+          <w:rFonts w:ascii="Times New Roman" w:hAnsi="Times New Roman" w:cs="Times New Roman"/>
+          <w:bCs/>
+        </w:rPr>
+        <w:t>OpenMP</w:t>
+      </w:r>
+      <w:proofErr w:type="spellEnd"/>
+      <w:r>
+        <w:rPr>
+          <w:rFonts w:ascii="Times New Roman" w:hAnsi="Times New Roman" w:cs="Times New Roman"/>
+          <w:bCs/>
+        </w:rPr>
+        <w:t>/MPI code to take advantage of the architecture on the Phi coprocessors and will perform architecture-based performance comparisons</w:t>
+      </w:r>
+      <w:r>
+        <w:rPr>
+          <w:rFonts w:ascii="Times New Roman" w:hAnsi="Times New Roman" w:cs="Times New Roman"/>
+          <w:bCs/>
+        </w:rPr>
         <w:t xml:space="preserve"> between</w:t>
       </w:r>
       <w:r>
@@ -1225,6 +1528,8 @@
         </w:rPr>
         <w:t>tasks remaining to be completed.</w:t>
       </w:r>
+      <w:bookmarkStart w:id="0" w:name="_GoBack"/>
+      <w:bookmarkEnd w:id="0"/>
     </w:p>
     <w:p>
       <w:pPr>
@@ -1262,11 +1567,33 @@
           <w:rFonts w:ascii="Times New Roman" w:hAnsi="Times New Roman" w:cs="Times New Roman"/>
         </w:rPr>
       </w:pPr>
-      <w:r>
-        <w:rPr>
-          <w:rFonts w:ascii="Times New Roman" w:hAnsi="Times New Roman" w:cs="Times New Roman"/>
-        </w:rPr>
-        <w:t xml:space="preserve">Shiyi, Chen and Gary D. Doolen. “Lattice Boltzmann method for fluid flows.” </w:t>
+      <w:proofErr w:type="spellStart"/>
+      <w:r>
+        <w:rPr>
+          <w:rFonts w:ascii="Times New Roman" w:hAnsi="Times New Roman" w:cs="Times New Roman"/>
+        </w:rPr>
+        <w:t>Shiyi</w:t>
+      </w:r>
+      <w:proofErr w:type="spellEnd"/>
+      <w:r>
+        <w:rPr>
+          <w:rFonts w:ascii="Times New Roman" w:hAnsi="Times New Roman" w:cs="Times New Roman"/>
+        </w:rPr>
+        <w:t xml:space="preserve">, Chen and Gary D. </w:t>
+      </w:r>
+      <w:proofErr w:type="spellStart"/>
+      <w:r>
+        <w:rPr>
+          <w:rFonts w:ascii="Times New Roman" w:hAnsi="Times New Roman" w:cs="Times New Roman"/>
+        </w:rPr>
+        <w:t>Doolen</w:t>
+      </w:r>
+      <w:proofErr w:type="spellEnd"/>
+      <w:r>
+        <w:rPr>
+          <w:rFonts w:ascii="Times New Roman" w:hAnsi="Times New Roman" w:cs="Times New Roman"/>
+        </w:rPr>
+        <w:t xml:space="preserve">. “Lattice Boltzmann method for fluid flows.” </w:t>
       </w:r>
       <w:r>
         <w:rPr>
@@ -1299,11 +1626,33 @@
           <w:rFonts w:ascii="Times New Roman" w:hAnsi="Times New Roman" w:cs="Times New Roman"/>
         </w:rPr>
       </w:pPr>
-      <w:r>
-        <w:rPr>
-          <w:rFonts w:ascii="Times New Roman" w:hAnsi="Times New Roman" w:cs="Times New Roman"/>
-        </w:rPr>
-        <w:t xml:space="preserve">Mattila, K, et. al. “Comparison of implementations of the lattice-Boltzmann method.” </w:t>
+      <w:proofErr w:type="spellStart"/>
+      <w:r>
+        <w:rPr>
+          <w:rFonts w:ascii="Times New Roman" w:hAnsi="Times New Roman" w:cs="Times New Roman"/>
+        </w:rPr>
+        <w:t>Mattila</w:t>
+      </w:r>
+      <w:proofErr w:type="spellEnd"/>
+      <w:r>
+        <w:rPr>
+          <w:rFonts w:ascii="Times New Roman" w:hAnsi="Times New Roman" w:cs="Times New Roman"/>
+        </w:rPr>
+        <w:t xml:space="preserve">, K, </w:t>
+      </w:r>
+      <w:proofErr w:type="gramStart"/>
+      <w:r>
+        <w:rPr>
+          <w:rFonts w:ascii="Times New Roman" w:hAnsi="Times New Roman" w:cs="Times New Roman"/>
+        </w:rPr>
+        <w:t>et</w:t>
+      </w:r>
+      <w:proofErr w:type="gramEnd"/>
+      <w:r>
+        <w:rPr>
+          <w:rFonts w:ascii="Times New Roman" w:hAnsi="Times New Roman" w:cs="Times New Roman"/>
+        </w:rPr>
+        <w:t xml:space="preserve">. al. “Comparison of implementations of the lattice-Boltzmann method.” </w:t>
       </w:r>
       <w:r>
         <w:rPr>
@@ -1335,11 +1684,19 @@
           <w:rFonts w:ascii="Times New Roman" w:hAnsi="Times New Roman" w:cs="Times New Roman"/>
         </w:rPr>
       </w:pPr>
-      <w:r>
-        <w:rPr>
-          <w:rFonts w:ascii="Times New Roman" w:hAnsi="Times New Roman" w:cs="Times New Roman"/>
-        </w:rPr>
-        <w:t xml:space="preserve">Latt, Jonas. “Hydrodynamic Limit of the Lattice Boltzmann Equations.” </w:t>
+      <w:proofErr w:type="spellStart"/>
+      <w:r>
+        <w:rPr>
+          <w:rFonts w:ascii="Times New Roman" w:hAnsi="Times New Roman" w:cs="Times New Roman"/>
+        </w:rPr>
+        <w:t>Latt</w:t>
+      </w:r>
+      <w:proofErr w:type="spellEnd"/>
+      <w:r>
+        <w:rPr>
+          <w:rFonts w:ascii="Times New Roman" w:hAnsi="Times New Roman" w:cs="Times New Roman"/>
+        </w:rPr>
+        <w:t xml:space="preserve">, Jonas. “Hydrodynamic Limit of the Lattice Boltzmann Equations.” </w:t>
       </w:r>
       <w:r>
         <w:rPr>
@@ -1378,11 +1735,33 @@
           <w:rFonts w:ascii="Times New Roman" w:hAnsi="Times New Roman" w:cs="Times New Roman"/>
         </w:rPr>
       </w:pPr>
-      <w:r>
-        <w:rPr>
-          <w:rFonts w:ascii="Times New Roman" w:hAnsi="Times New Roman" w:cs="Times New Roman"/>
-        </w:rPr>
-        <w:t xml:space="preserve">Succi, Sauro. “The Lattice Boltzmann Equation for Fluid Dynamics and Beyond.” </w:t>
+      <w:proofErr w:type="spellStart"/>
+      <w:r>
+        <w:rPr>
+          <w:rFonts w:ascii="Times New Roman" w:hAnsi="Times New Roman" w:cs="Times New Roman"/>
+        </w:rPr>
+        <w:t>Succi</w:t>
+      </w:r>
+      <w:proofErr w:type="spellEnd"/>
+      <w:r>
+        <w:rPr>
+          <w:rFonts w:ascii="Times New Roman" w:hAnsi="Times New Roman" w:cs="Times New Roman"/>
+        </w:rPr>
+        <w:t xml:space="preserve">, </w:t>
+      </w:r>
+      <w:proofErr w:type="spellStart"/>
+      <w:r>
+        <w:rPr>
+          <w:rFonts w:ascii="Times New Roman" w:hAnsi="Times New Roman" w:cs="Times New Roman"/>
+        </w:rPr>
+        <w:t>Sauro</w:t>
+      </w:r>
+      <w:proofErr w:type="spellEnd"/>
+      <w:r>
+        <w:rPr>
+          <w:rFonts w:ascii="Times New Roman" w:hAnsi="Times New Roman" w:cs="Times New Roman"/>
+        </w:rPr>
+        <w:t xml:space="preserve">. “The Lattice Boltzmann Equation for Fluid Dynamics and Beyond.” </w:t>
       </w:r>
       <w:r>
         <w:rPr>
@@ -1390,8 +1769,18 @@
           <w:i/>
           <w:iCs/>
         </w:rPr>
-        <w:t>Oxford University Press .</w:t>
-      </w:r>
+        <w:t xml:space="preserve">Oxford University </w:t>
+      </w:r>
+      <w:proofErr w:type="gramStart"/>
+      <w:r>
+        <w:rPr>
+          <w:rFonts w:ascii="Times New Roman" w:hAnsi="Times New Roman" w:cs="Times New Roman"/>
+          <w:i/>
+          <w:iCs/>
+        </w:rPr>
+        <w:t>Press .</w:t>
+      </w:r>
+      <w:proofErr w:type="gramEnd"/>
       <w:r>
         <w:rPr>
           <w:rFonts w:ascii="Times New Roman" w:hAnsi="Times New Roman" w:cs="Times New Roman"/>
@@ -1419,7 +1808,21 @@
         <w:rPr>
           <w:rFonts w:ascii="Times New Roman" w:hAnsi="Times New Roman" w:cs="Times New Roman"/>
         </w:rPr>
-        <w:t xml:space="preserve">Vidal, David et. al. “A parallel workload balance and memory efficient lattice-Boltzmann algorithm with single unit BGK relaxation time for laminar Newtonian flows.” </w:t>
+        <w:t xml:space="preserve">Vidal, David </w:t>
+      </w:r>
+      <w:proofErr w:type="gramStart"/>
+      <w:r>
+        <w:rPr>
+          <w:rFonts w:ascii="Times New Roman" w:hAnsi="Times New Roman" w:cs="Times New Roman"/>
+        </w:rPr>
+        <w:t>et</w:t>
+      </w:r>
+      <w:proofErr w:type="gramEnd"/>
+      <w:r>
+        <w:rPr>
+          <w:rFonts w:ascii="Times New Roman" w:hAnsi="Times New Roman" w:cs="Times New Roman"/>
+        </w:rPr>
+        <w:t xml:space="preserve">. al. “A parallel workload balance and memory efficient lattice-Boltzmann algorithm with single unit BGK relaxation time for laminar Newtonian flows.” </w:t>
       </w:r>
       <w:r>
         <w:rPr>
@@ -1451,11 +1854,19 @@
           <w:rFonts w:ascii="Times New Roman" w:hAnsi="Times New Roman" w:cs="Times New Roman"/>
         </w:rPr>
       </w:pPr>
-      <w:r>
-        <w:rPr>
-          <w:rFonts w:ascii="Times New Roman" w:hAnsi="Times New Roman" w:cs="Times New Roman"/>
-        </w:rPr>
-        <w:t xml:space="preserve">Argentini R., Bakker A.F, Lowe C.P. “Efficiently using memory in lattice Boltzmann simulations.” </w:t>
+      <w:proofErr w:type="spellStart"/>
+      <w:r>
+        <w:rPr>
+          <w:rFonts w:ascii="Times New Roman" w:hAnsi="Times New Roman" w:cs="Times New Roman"/>
+        </w:rPr>
+        <w:t>Argentini</w:t>
+      </w:r>
+      <w:proofErr w:type="spellEnd"/>
+      <w:r>
+        <w:rPr>
+          <w:rFonts w:ascii="Times New Roman" w:hAnsi="Times New Roman" w:cs="Times New Roman"/>
+        </w:rPr>
+        <w:t xml:space="preserve"> R., Bakker A.F, Lowe C.P. “Efficiently using memory in lattice Boltzmann simulations.” </w:t>
       </w:r>
       <w:r>
         <w:rPr>
@@ -1529,11 +1940,19 @@
           <w:rFonts w:ascii="Times New Roman" w:hAnsi="Times New Roman" w:cs="Times New Roman"/>
         </w:rPr>
       </w:pPr>
-      <w:r>
-        <w:rPr>
-          <w:rFonts w:ascii="Times New Roman" w:hAnsi="Times New Roman" w:cs="Times New Roman"/>
-        </w:rPr>
-        <w:t xml:space="preserve">Wellein, G. et.al. “On the single processor performance of simple lattice Boltzmann kernels.” </w:t>
+      <w:proofErr w:type="spellStart"/>
+      <w:r>
+        <w:rPr>
+          <w:rFonts w:ascii="Times New Roman" w:hAnsi="Times New Roman" w:cs="Times New Roman"/>
+        </w:rPr>
+        <w:t>Wellein</w:t>
+      </w:r>
+      <w:proofErr w:type="spellEnd"/>
+      <w:r>
+        <w:rPr>
+          <w:rFonts w:ascii="Times New Roman" w:hAnsi="Times New Roman" w:cs="Times New Roman"/>
+        </w:rPr>
+        <w:t xml:space="preserve">, G. et.al. “On the single processor performance of simple lattice Boltzmann kernels.” </w:t>
       </w:r>
       <w:r>
         <w:rPr>
@@ -1572,11 +1991,33 @@
           <w:rFonts w:ascii="Times New Roman" w:hAnsi="Times New Roman" w:cs="Times New Roman"/>
         </w:rPr>
       </w:pPr>
-      <w:r>
-        <w:rPr>
-          <w:rFonts w:ascii="Times New Roman" w:hAnsi="Times New Roman" w:cs="Times New Roman"/>
-        </w:rPr>
-        <w:t xml:space="preserve">Satofuka, N. and Nishioka T. “Parallelization of lattice Boltzmann method for incompressible flow computations”. </w:t>
+      <w:proofErr w:type="spellStart"/>
+      <w:r>
+        <w:rPr>
+          <w:rFonts w:ascii="Times New Roman" w:hAnsi="Times New Roman" w:cs="Times New Roman"/>
+        </w:rPr>
+        <w:t>Satofuka</w:t>
+      </w:r>
+      <w:proofErr w:type="spellEnd"/>
+      <w:r>
+        <w:rPr>
+          <w:rFonts w:ascii="Times New Roman" w:hAnsi="Times New Roman" w:cs="Times New Roman"/>
+        </w:rPr>
+        <w:t xml:space="preserve">, N. and </w:t>
+      </w:r>
+      <w:proofErr w:type="spellStart"/>
+      <w:r>
+        <w:rPr>
+          <w:rFonts w:ascii="Times New Roman" w:hAnsi="Times New Roman" w:cs="Times New Roman"/>
+        </w:rPr>
+        <w:t>Nishioka</w:t>
+      </w:r>
+      <w:proofErr w:type="spellEnd"/>
+      <w:r>
+        <w:rPr>
+          <w:rFonts w:ascii="Times New Roman" w:hAnsi="Times New Roman" w:cs="Times New Roman"/>
+        </w:rPr>
+        <w:t xml:space="preserve"> T. “Parallelization of lattice Boltzmann method for incompressible flow computations”. </w:t>
       </w:r>
       <w:r>
         <w:rPr>
@@ -1608,11 +2049,19 @@
           <w:rFonts w:ascii="Times New Roman" w:hAnsi="Times New Roman" w:cs="Times New Roman"/>
         </w:rPr>
       </w:pPr>
-      <w:r>
-        <w:rPr>
-          <w:rFonts w:ascii="Times New Roman" w:hAnsi="Times New Roman" w:cs="Times New Roman"/>
-        </w:rPr>
-        <w:t xml:space="preserve">Kandhai D., et.al. “Lattice-Boltzmann hydrodynamics on parallel systems.” </w:t>
+      <w:proofErr w:type="spellStart"/>
+      <w:r>
+        <w:rPr>
+          <w:rFonts w:ascii="Times New Roman" w:hAnsi="Times New Roman" w:cs="Times New Roman"/>
+        </w:rPr>
+        <w:t>Kandhai</w:t>
+      </w:r>
+      <w:proofErr w:type="spellEnd"/>
+      <w:r>
+        <w:rPr>
+          <w:rFonts w:ascii="Times New Roman" w:hAnsi="Times New Roman" w:cs="Times New Roman"/>
+        </w:rPr>
+        <w:t xml:space="preserve"> D., et.al. “Lattice-Boltzmann hydrodynamics on parallel systems.” </w:t>
       </w:r>
       <w:r>
         <w:rPr>
@@ -1697,15 +2146,21 @@
         <w:rPr>
           <w:rFonts w:ascii="Times New Roman" w:hAnsi="Times New Roman" w:cs="Times New Roman"/>
         </w:rPr>
-        <w:t xml:space="preserve"> Berlin: Springer Verlag: 2002. 115-122.</w:t>
-      </w:r>
-      <w:bookmarkStart w:id="0" w:name="_GoBack"/>
-      <w:bookmarkEnd w:id="0"/>
-      <w:r>
-        <w:rPr>
-          <w:rFonts w:ascii="Times New Roman" w:hAnsi="Times New Roman" w:cs="Times New Roman"/>
-        </w:rPr>
-        <w:t xml:space="preserve"> </w:t>
+        <w:t xml:space="preserve"> Berlin: Springer </w:t>
+      </w:r>
+      <w:proofErr w:type="spellStart"/>
+      <w:r>
+        <w:rPr>
+          <w:rFonts w:ascii="Times New Roman" w:hAnsi="Times New Roman" w:cs="Times New Roman"/>
+        </w:rPr>
+        <w:t>Verlag</w:t>
+      </w:r>
+      <w:proofErr w:type="spellEnd"/>
+      <w:r>
+        <w:rPr>
+          <w:rFonts w:ascii="Times New Roman" w:hAnsi="Times New Roman" w:cs="Times New Roman"/>
+        </w:rPr>
+        <w:t xml:space="preserve">: 2002. 115-122. </w:t>
       </w:r>
     </w:p>
     <w:sectPr>
@@ -4970,7 +5425,7 @@
 </file>
 
 <file path=customXml/itemProps1.xml><?xml version="1.0" encoding="utf-8"?>
-<ds:datastoreItem xmlns:ds="http://schemas.openxmlformats.org/officeDocument/2006/customXml" ds:itemID="{A2A83EFF-D682-4DB7-8C3A-6778C9DCFD70}">
+<ds:datastoreItem xmlns:ds="http://schemas.openxmlformats.org/officeDocument/2006/customXml" ds:itemID="{7A2391CF-A2E9-40CA-9FC3-DAA7DA8B6F00}">
   <ds:schemaRefs>
     <ds:schemaRef ds:uri="http://schemas.openxmlformats.org/officeDocument/2006/bibliography"/>
   </ds:schemaRefs>

</xml_diff>